<commit_message>
Documentações referentes a primeira entrega.
</commit_message>
<xml_diff>
--- a/Documentação/Especificação de requisitos.docx
+++ b/Documentação/Especificação de requisitos.docx
@@ -4,88 +4,52 @@
   <w:body>
     <w:p>
       <w:pPr>
-        <w:spacing w:line="480" w:lineRule="auto"/>
+        <w:pStyle w:val="Ttulo2"/>
+        <w:spacing w:line="600" w:lineRule="auto"/>
+      </w:pPr>
+      <w:bookmarkStart w:id="0" w:name="_Toc510602896"/>
+      <w:r>
+        <w:t xml:space="preserve">Projeto </w:t>
+      </w:r>
+      <w:proofErr w:type="spellStart"/>
+      <w:proofErr w:type="gramStart"/>
+      <w:r>
+        <w:t>ColiseumRPG</w:t>
+      </w:r>
+      <w:bookmarkEnd w:id="0"/>
+      <w:proofErr w:type="spellEnd"/>
+      <w:proofErr w:type="gramEnd"/>
+    </w:p>
+    <w:p>
+      <w:pPr>
         <w:rPr>
-          <w:rFonts w:ascii="Arial" w:hAnsi="Arial" w:cs="Arial"/>
           <w:b/>
-          <w:sz w:val="32"/>
-          <w:szCs w:val="32"/>
         </w:rPr>
       </w:pPr>
       <w:r>
         <w:rPr>
-          <w:rFonts w:ascii="Arial" w:hAnsi="Arial" w:cs="Arial"/>
           <w:b/>
-          <w:sz w:val="32"/>
-          <w:szCs w:val="32"/>
-        </w:rPr>
-        <w:t xml:space="preserve">Projeto </w:t>
-      </w:r>
-      <w:proofErr w:type="gramStart"/>
-      <w:r>
-        <w:rPr>
-          <w:rFonts w:ascii="Arial" w:hAnsi="Arial" w:cs="Arial"/>
-          <w:b/>
-          <w:sz w:val="32"/>
-          <w:szCs w:val="32"/>
-        </w:rPr>
-        <w:t>ColiseumRPG</w:t>
-      </w:r>
-      <w:proofErr w:type="gramEnd"/>
-    </w:p>
-    <w:p>
-      <w:pPr>
-        <w:rPr>
-          <w:rFonts w:ascii="Arial" w:hAnsi="Arial" w:cs="Arial"/>
-          <w:b/>
-          <w:sz w:val="24"/>
-          <w:szCs w:val="24"/>
-        </w:rPr>
-      </w:pPr>
-      <w:r>
-        <w:rPr>
-          <w:rFonts w:ascii="Arial" w:hAnsi="Arial" w:cs="Arial"/>
-          <w:b/>
-          <w:sz w:val="24"/>
-          <w:szCs w:val="24"/>
         </w:rPr>
         <w:t xml:space="preserve">Especificação de Requisitos de </w:t>
       </w:r>
       <w:r>
         <w:rPr>
-          <w:rFonts w:ascii="Arial" w:hAnsi="Arial" w:cs="Arial"/>
           <w:b/>
-          <w:sz w:val="24"/>
-          <w:szCs w:val="24"/>
         </w:rPr>
         <w:t>S</w:t>
       </w:r>
       <w:r>
         <w:rPr>
-          <w:rFonts w:ascii="Arial" w:hAnsi="Arial" w:cs="Arial"/>
           <w:b/>
-          <w:sz w:val="24"/>
-          <w:szCs w:val="24"/>
         </w:rPr>
         <w:t>oftware</w:t>
       </w:r>
     </w:p>
     <w:p>
-      <w:pPr>
-        <w:rPr>
-          <w:rFonts w:ascii="Arial" w:hAnsi="Arial" w:cs="Arial"/>
-        </w:rPr>
-      </w:pPr>
-      <w:r>
-        <w:rPr>
-          <w:rFonts w:ascii="Arial" w:hAnsi="Arial" w:cs="Arial"/>
-        </w:rPr>
+      <w:r>
         <w:t>Versão 0.1</w:t>
       </w:r>
       <w:r>
-        <w:rPr>
-          <w:rFonts w:ascii="Arial" w:hAnsi="Arial" w:cs="Arial"/>
-        </w:rPr>
         <w:br/>
         <w:t>02/03/2018</w:t>
       </w:r>
@@ -97,10 +61,10 @@
         <w:tblLook w:val="04A0" w:firstRow="1" w:lastRow="0" w:firstColumn="1" w:lastColumn="0" w:noHBand="0" w:noVBand="1"/>
       </w:tblPr>
       <w:tblGrid>
-        <w:gridCol w:w="1242"/>
-        <w:gridCol w:w="3686"/>
-        <w:gridCol w:w="1276"/>
-        <w:gridCol w:w="2440"/>
+        <w:gridCol w:w="1238"/>
+        <w:gridCol w:w="3638"/>
+        <w:gridCol w:w="1418"/>
+        <w:gridCol w:w="2426"/>
       </w:tblGrid>
       <w:tr>
         <w:trPr>
@@ -108,20 +72,17 @@
         </w:trPr>
         <w:tc>
           <w:tcPr>
-            <w:tcW w:w="1242" w:type="dxa"/>
+            <w:tcW w:w="1238" w:type="dxa"/>
             <w:vAlign w:val="center"/>
           </w:tcPr>
           <w:p>
             <w:pPr>
-              <w:jc w:val="center"/>
-              <w:rPr>
-                <w:rFonts w:ascii="Arial" w:hAnsi="Arial" w:cs="Arial"/>
+              <w:rPr>
                 <w:b/>
               </w:rPr>
             </w:pPr>
             <w:r>
               <w:rPr>
-                <w:rFonts w:ascii="Arial" w:hAnsi="Arial" w:cs="Arial"/>
                 <w:b/>
               </w:rPr>
               <w:t>Versão</w:t>
@@ -130,20 +91,17 @@
         </w:tc>
         <w:tc>
           <w:tcPr>
-            <w:tcW w:w="3686" w:type="dxa"/>
+            <w:tcW w:w="3638" w:type="dxa"/>
             <w:vAlign w:val="center"/>
           </w:tcPr>
           <w:p>
             <w:pPr>
-              <w:jc w:val="center"/>
-              <w:rPr>
-                <w:rFonts w:ascii="Arial" w:hAnsi="Arial" w:cs="Arial"/>
+              <w:rPr>
                 <w:b/>
               </w:rPr>
             </w:pPr>
             <w:r>
               <w:rPr>
-                <w:rFonts w:ascii="Arial" w:hAnsi="Arial" w:cs="Arial"/>
                 <w:b/>
               </w:rPr>
               <w:t>Autor</w:t>
@@ -152,20 +110,17 @@
         </w:tc>
         <w:tc>
           <w:tcPr>
-            <w:tcW w:w="1276" w:type="dxa"/>
+            <w:tcW w:w="1418" w:type="dxa"/>
             <w:vAlign w:val="center"/>
           </w:tcPr>
           <w:p>
             <w:pPr>
-              <w:jc w:val="center"/>
-              <w:rPr>
-                <w:rFonts w:ascii="Arial" w:hAnsi="Arial" w:cs="Arial"/>
+              <w:rPr>
                 <w:b/>
               </w:rPr>
             </w:pPr>
             <w:r>
               <w:rPr>
-                <w:rFonts w:ascii="Arial" w:hAnsi="Arial" w:cs="Arial"/>
                 <w:b/>
               </w:rPr>
               <w:t>Data</w:t>
@@ -174,20 +129,17 @@
         </w:tc>
         <w:tc>
           <w:tcPr>
-            <w:tcW w:w="2440" w:type="dxa"/>
+            <w:tcW w:w="2426" w:type="dxa"/>
             <w:vAlign w:val="center"/>
           </w:tcPr>
           <w:p>
             <w:pPr>
-              <w:jc w:val="center"/>
-              <w:rPr>
-                <w:rFonts w:ascii="Arial" w:hAnsi="Arial" w:cs="Arial"/>
+              <w:rPr>
                 <w:b/>
               </w:rPr>
             </w:pPr>
             <w:r>
               <w:rPr>
-                <w:rFonts w:ascii="Arial" w:hAnsi="Arial" w:cs="Arial"/>
                 <w:b/>
               </w:rPr>
               <w:t>Ação</w:t>
@@ -201,129 +153,858 @@
         </w:trPr>
         <w:tc>
           <w:tcPr>
-            <w:tcW w:w="1242" w:type="dxa"/>
+            <w:tcW w:w="1238" w:type="dxa"/>
+            <w:vMerge w:val="restart"/>
             <w:vAlign w:val="center"/>
           </w:tcPr>
           <w:p>
-            <w:pPr>
-              <w:jc w:val="center"/>
-              <w:rPr>
-                <w:rFonts w:ascii="Arial" w:hAnsi="Arial" w:cs="Arial"/>
-                <w:sz w:val="20"/>
-                <w:szCs w:val="20"/>
-              </w:rPr>
-            </w:pPr>
-            <w:r>
-              <w:rPr>
-                <w:rFonts w:ascii="Arial" w:hAnsi="Arial" w:cs="Arial"/>
-                <w:sz w:val="20"/>
-                <w:szCs w:val="20"/>
-              </w:rPr>
+            <w:r>
               <w:t>1.0</w:t>
             </w:r>
           </w:p>
         </w:tc>
         <w:tc>
           <w:tcPr>
-            <w:tcW w:w="3686" w:type="dxa"/>
+            <w:tcW w:w="3638" w:type="dxa"/>
             <w:vAlign w:val="center"/>
           </w:tcPr>
           <w:p>
-            <w:pPr>
-              <w:jc w:val="center"/>
-              <w:rPr>
-                <w:rFonts w:ascii="Arial" w:hAnsi="Arial" w:cs="Arial"/>
-                <w:sz w:val="20"/>
-                <w:szCs w:val="20"/>
-              </w:rPr>
-            </w:pPr>
-            <w:r>
-              <w:rPr>
-                <w:rFonts w:ascii="Arial" w:hAnsi="Arial" w:cs="Arial"/>
-                <w:sz w:val="20"/>
-                <w:szCs w:val="20"/>
-              </w:rPr>
+            <w:r>
               <w:t xml:space="preserve">Matheus </w:t>
             </w:r>
             <w:r>
-              <w:rPr>
-                <w:rFonts w:ascii="Arial" w:hAnsi="Arial" w:cs="Arial"/>
-                <w:sz w:val="20"/>
-                <w:szCs w:val="20"/>
-              </w:rPr>
               <w:t>Renaud Pacheco de Campos</w:t>
             </w:r>
           </w:p>
         </w:tc>
         <w:tc>
           <w:tcPr>
-            <w:tcW w:w="1276" w:type="dxa"/>
+            <w:tcW w:w="1418" w:type="dxa"/>
+            <w:vMerge w:val="restart"/>
             <w:vAlign w:val="center"/>
           </w:tcPr>
           <w:p>
-            <w:pPr>
-              <w:jc w:val="center"/>
-              <w:rPr>
-                <w:rFonts w:ascii="Arial" w:hAnsi="Arial" w:cs="Arial"/>
-                <w:sz w:val="20"/>
-                <w:szCs w:val="20"/>
-              </w:rPr>
-            </w:pPr>
-            <w:r>
-              <w:rPr>
-                <w:rFonts w:ascii="Arial" w:hAnsi="Arial" w:cs="Arial"/>
-                <w:sz w:val="20"/>
-                <w:szCs w:val="20"/>
-              </w:rPr>
+            <w:r>
               <w:t>02/03/2018</w:t>
             </w:r>
           </w:p>
         </w:tc>
         <w:tc>
           <w:tcPr>
-            <w:tcW w:w="2440" w:type="dxa"/>
+            <w:tcW w:w="2426" w:type="dxa"/>
+            <w:vMerge w:val="restart"/>
             <w:vAlign w:val="center"/>
           </w:tcPr>
           <w:p>
-            <w:pPr>
-              <w:jc w:val="center"/>
-              <w:rPr>
-                <w:rFonts w:ascii="Arial" w:hAnsi="Arial" w:cs="Arial"/>
-                <w:sz w:val="20"/>
-                <w:szCs w:val="20"/>
-              </w:rPr>
-            </w:pPr>
-            <w:r>
-              <w:rPr>
-                <w:rFonts w:ascii="Arial" w:hAnsi="Arial" w:cs="Arial"/>
-                <w:sz w:val="20"/>
-                <w:szCs w:val="20"/>
-              </w:rPr>
+            <w:r>
               <w:t>Levantamento de Requisitos</w:t>
             </w:r>
           </w:p>
         </w:tc>
       </w:tr>
+      <w:tr>
+        <w:trPr>
+          <w:trHeight w:val="414"/>
+        </w:trPr>
+        <w:tc>
+          <w:tcPr>
+            <w:tcW w:w="1238" w:type="dxa"/>
+            <w:vMerge/>
+            <w:vAlign w:val="center"/>
+          </w:tcPr>
+          <w:p/>
+        </w:tc>
+        <w:tc>
+          <w:tcPr>
+            <w:tcW w:w="3638" w:type="dxa"/>
+            <w:vAlign w:val="center"/>
+          </w:tcPr>
+          <w:p>
+            <w:proofErr w:type="spellStart"/>
+            <w:r>
+              <w:t>L</w:t>
+            </w:r>
+            <w:r>
+              <w:t>uis</w:t>
+            </w:r>
+            <w:proofErr w:type="spellEnd"/>
+            <w:r>
+              <w:t xml:space="preserve"> </w:t>
+            </w:r>
+            <w:r>
+              <w:t>H</w:t>
+            </w:r>
+            <w:r>
+              <w:t xml:space="preserve">enrique </w:t>
+            </w:r>
+            <w:proofErr w:type="spellStart"/>
+            <w:r>
+              <w:t>S</w:t>
+            </w:r>
+            <w:r>
+              <w:t>ima</w:t>
+            </w:r>
+            <w:proofErr w:type="spellEnd"/>
+            <w:r>
+              <w:t xml:space="preserve"> </w:t>
+            </w:r>
+            <w:r>
+              <w:t>S</w:t>
+            </w:r>
+            <w:r>
+              <w:t>eifert</w:t>
+            </w:r>
+          </w:p>
+        </w:tc>
+        <w:tc>
+          <w:tcPr>
+            <w:tcW w:w="1418" w:type="dxa"/>
+            <w:vMerge/>
+            <w:vAlign w:val="center"/>
+          </w:tcPr>
+          <w:p/>
+        </w:tc>
+        <w:tc>
+          <w:tcPr>
+            <w:tcW w:w="2426" w:type="dxa"/>
+            <w:vMerge/>
+            <w:vAlign w:val="center"/>
+          </w:tcPr>
+          <w:p/>
+        </w:tc>
+      </w:tr>
     </w:tbl>
-    <w:p>
-      <w:pPr>
+    <w:p/>
+    <w:p>
+      <w:r>
+        <w:t>Conteúdo</w:t>
+      </w:r>
+    </w:p>
+    <w:sdt>
+      <w:sdtPr>
         <w:rPr>
-          <w:rFonts w:ascii="Arial" w:hAnsi="Arial" w:cs="Arial"/>
+          <w:rFonts w:ascii="Arial" w:eastAsiaTheme="minorHAnsi" w:hAnsi="Arial" w:cs="Arial"/>
+          <w:b w:val="0"/>
+          <w:bCs w:val="0"/>
+          <w:sz w:val="24"/>
+          <w:szCs w:val="24"/>
+          <w:lang w:val="pt-BR"/>
         </w:rPr>
-      </w:pPr>
-    </w:p>
-    <w:p>
-      <w:pPr>
+        <w:id w:val="-902300208"/>
+        <w:docPartObj>
+          <w:docPartGallery w:val="Table of Contents"/>
+          <w:docPartUnique/>
+        </w:docPartObj>
+      </w:sdtPr>
+      <w:sdtEndPr/>
+      <w:sdtContent>
+        <w:p>
+          <w:pPr>
+            <w:pStyle w:val="CabealhodoSumrio"/>
+          </w:pPr>
+          <w:proofErr w:type="spellStart"/>
+          <w:r>
+            <w:t>Sumário</w:t>
+          </w:r>
+          <w:proofErr w:type="spellEnd"/>
+        </w:p>
+        <w:p>
+          <w:pPr>
+            <w:pStyle w:val="Sumrio2"/>
+            <w:tabs>
+              <w:tab w:val="right" w:leader="dot" w:pos="8494"/>
+            </w:tabs>
+            <w:rPr>
+              <w:rFonts w:asciiTheme="minorHAnsi" w:eastAsiaTheme="minorEastAsia" w:hAnsiTheme="minorHAnsi" w:cstheme="minorBidi"/>
+              <w:noProof/>
+              <w:sz w:val="22"/>
+              <w:szCs w:val="22"/>
+              <w:lang w:val="en-US"/>
+            </w:rPr>
+          </w:pPr>
+          <w:r>
+            <w:fldChar w:fldCharType="begin"/>
+          </w:r>
+          <w:r>
+            <w:instrText xml:space="preserve"> TOC \o "1-3" \h \z \u </w:instrText>
+          </w:r>
+          <w:r>
+            <w:fldChar w:fldCharType="separate"/>
+          </w:r>
+          <w:hyperlink w:anchor="_Toc510602896" w:history="1">
+            <w:r>
+              <w:rPr>
+                <w:rStyle w:val="Hyperlink"/>
+                <w:noProof/>
+              </w:rPr>
+              <w:t>Projeto ColiseumRPG</w:t>
+            </w:r>
+            <w:r>
+              <w:rPr>
+                <w:noProof/>
+                <w:webHidden/>
+              </w:rPr>
+              <w:tab/>
+            </w:r>
+            <w:r>
+              <w:rPr>
+                <w:noProof/>
+                <w:webHidden/>
+              </w:rPr>
+              <w:fldChar w:fldCharType="begin"/>
+            </w:r>
+            <w:r>
+              <w:rPr>
+                <w:noProof/>
+                <w:webHidden/>
+              </w:rPr>
+              <w:instrText xml:space="preserve"> PAGEREF _Toc510602896 \h </w:instrText>
+            </w:r>
+            <w:r>
+              <w:rPr>
+                <w:noProof/>
+                <w:webHidden/>
+              </w:rPr>
+            </w:r>
+            <w:r>
+              <w:rPr>
+                <w:noProof/>
+                <w:webHidden/>
+              </w:rPr>
+              <w:fldChar w:fldCharType="separate"/>
+            </w:r>
+            <w:r>
+              <w:rPr>
+                <w:noProof/>
+                <w:webHidden/>
+              </w:rPr>
+              <w:t>1</w:t>
+            </w:r>
+            <w:r>
+              <w:rPr>
+                <w:noProof/>
+                <w:webHidden/>
+              </w:rPr>
+              <w:fldChar w:fldCharType="end"/>
+            </w:r>
+          </w:hyperlink>
+        </w:p>
+        <w:p>
+          <w:pPr>
+            <w:pStyle w:val="Sumrio1"/>
+            <w:tabs>
+              <w:tab w:val="left" w:pos="440"/>
+              <w:tab w:val="right" w:leader="dot" w:pos="8494"/>
+            </w:tabs>
+            <w:rPr>
+              <w:rFonts w:asciiTheme="minorHAnsi" w:eastAsiaTheme="minorEastAsia" w:hAnsiTheme="minorHAnsi" w:cstheme="minorBidi"/>
+              <w:noProof/>
+              <w:sz w:val="22"/>
+              <w:szCs w:val="22"/>
+              <w:lang w:val="en-US"/>
+            </w:rPr>
+          </w:pPr>
+          <w:hyperlink w:anchor="_Toc510602897" w:history="1">
+            <w:r>
+              <w:rPr>
+                <w:rStyle w:val="Hyperlink"/>
+                <w:noProof/>
+              </w:rPr>
+              <w:t>1.</w:t>
+            </w:r>
+            <w:r>
+              <w:rPr>
+                <w:rFonts w:asciiTheme="minorHAnsi" w:eastAsiaTheme="minorEastAsia" w:hAnsiTheme="minorHAnsi" w:cstheme="minorBidi"/>
+                <w:noProof/>
+                <w:sz w:val="22"/>
+                <w:szCs w:val="22"/>
+                <w:lang w:val="en-US"/>
+              </w:rPr>
+              <w:tab/>
+            </w:r>
+            <w:r>
+              <w:rPr>
+                <w:rStyle w:val="Hyperlink"/>
+                <w:noProof/>
+              </w:rPr>
+              <w:t>Introdução</w:t>
+            </w:r>
+            <w:r>
+              <w:rPr>
+                <w:noProof/>
+                <w:webHidden/>
+              </w:rPr>
+              <w:tab/>
+            </w:r>
+            <w:r>
+              <w:rPr>
+                <w:noProof/>
+                <w:webHidden/>
+              </w:rPr>
+              <w:fldChar w:fldCharType="begin"/>
+            </w:r>
+            <w:r>
+              <w:rPr>
+                <w:noProof/>
+                <w:webHidden/>
+              </w:rPr>
+              <w:instrText xml:space="preserve"> PAGEREF _Toc510602897 \h </w:instrText>
+            </w:r>
+            <w:r>
+              <w:rPr>
+                <w:noProof/>
+                <w:webHidden/>
+              </w:rPr>
+            </w:r>
+            <w:r>
+              <w:rPr>
+                <w:noProof/>
+                <w:webHidden/>
+              </w:rPr>
+              <w:fldChar w:fldCharType="separate"/>
+            </w:r>
+            <w:r>
+              <w:rPr>
+                <w:noProof/>
+                <w:webHidden/>
+              </w:rPr>
+              <w:t>1</w:t>
+            </w:r>
+            <w:r>
+              <w:rPr>
+                <w:noProof/>
+                <w:webHidden/>
+              </w:rPr>
+              <w:fldChar w:fldCharType="end"/>
+            </w:r>
+          </w:hyperlink>
+        </w:p>
+        <w:p>
+          <w:pPr>
+            <w:pStyle w:val="Sumrio1"/>
+            <w:tabs>
+              <w:tab w:val="left" w:pos="440"/>
+              <w:tab w:val="right" w:leader="dot" w:pos="8494"/>
+            </w:tabs>
+            <w:rPr>
+              <w:rFonts w:asciiTheme="minorHAnsi" w:eastAsiaTheme="minorEastAsia" w:hAnsiTheme="minorHAnsi" w:cstheme="minorBidi"/>
+              <w:noProof/>
+              <w:sz w:val="22"/>
+              <w:szCs w:val="22"/>
+              <w:lang w:val="en-US"/>
+            </w:rPr>
+          </w:pPr>
+          <w:hyperlink w:anchor="_Toc510602898" w:history="1">
+            <w:r>
+              <w:rPr>
+                <w:rStyle w:val="Hyperlink"/>
+                <w:noProof/>
+              </w:rPr>
+              <w:t>2.</w:t>
+            </w:r>
+            <w:r>
+              <w:rPr>
+                <w:rFonts w:asciiTheme="minorHAnsi" w:eastAsiaTheme="minorEastAsia" w:hAnsiTheme="minorHAnsi" w:cstheme="minorBidi"/>
+                <w:noProof/>
+                <w:sz w:val="22"/>
+                <w:szCs w:val="22"/>
+                <w:lang w:val="en-US"/>
+              </w:rPr>
+              <w:tab/>
+            </w:r>
+            <w:r>
+              <w:rPr>
+                <w:rStyle w:val="Hyperlink"/>
+                <w:noProof/>
+              </w:rPr>
+              <w:t>Visão Geral</w:t>
+            </w:r>
+            <w:r>
+              <w:rPr>
+                <w:noProof/>
+                <w:webHidden/>
+              </w:rPr>
+              <w:tab/>
+            </w:r>
+            <w:r>
+              <w:rPr>
+                <w:noProof/>
+                <w:webHidden/>
+              </w:rPr>
+              <w:fldChar w:fldCharType="begin"/>
+            </w:r>
+            <w:r>
+              <w:rPr>
+                <w:noProof/>
+                <w:webHidden/>
+              </w:rPr>
+              <w:instrText xml:space="preserve"> PAGEREF _Toc510602898 \h </w:instrText>
+            </w:r>
+            <w:r>
+              <w:rPr>
+                <w:noProof/>
+                <w:webHidden/>
+              </w:rPr>
+            </w:r>
+            <w:r>
+              <w:rPr>
+                <w:noProof/>
+                <w:webHidden/>
+              </w:rPr>
+              <w:fldChar w:fldCharType="separate"/>
+            </w:r>
+            <w:r>
+              <w:rPr>
+                <w:noProof/>
+                <w:webHidden/>
+              </w:rPr>
+              <w:t>2</w:t>
+            </w:r>
+            <w:r>
+              <w:rPr>
+                <w:noProof/>
+                <w:webHidden/>
+              </w:rPr>
+              <w:fldChar w:fldCharType="end"/>
+            </w:r>
+          </w:hyperlink>
+        </w:p>
+        <w:p>
+          <w:pPr>
+            <w:pStyle w:val="Sumrio1"/>
+            <w:tabs>
+              <w:tab w:val="left" w:pos="440"/>
+              <w:tab w:val="right" w:leader="dot" w:pos="8494"/>
+            </w:tabs>
+            <w:rPr>
+              <w:rFonts w:asciiTheme="minorHAnsi" w:eastAsiaTheme="minorEastAsia" w:hAnsiTheme="minorHAnsi" w:cstheme="minorBidi"/>
+              <w:noProof/>
+              <w:sz w:val="22"/>
+              <w:szCs w:val="22"/>
+              <w:lang w:val="en-US"/>
+            </w:rPr>
+          </w:pPr>
+          <w:hyperlink w:anchor="_Toc510602899" w:history="1">
+            <w:r>
+              <w:rPr>
+                <w:rStyle w:val="Hyperlink"/>
+                <w:noProof/>
+              </w:rPr>
+              <w:t>3.</w:t>
+            </w:r>
+            <w:r>
+              <w:rPr>
+                <w:rFonts w:asciiTheme="minorHAnsi" w:eastAsiaTheme="minorEastAsia" w:hAnsiTheme="minorHAnsi" w:cstheme="minorBidi"/>
+                <w:noProof/>
+                <w:sz w:val="22"/>
+                <w:szCs w:val="22"/>
+                <w:lang w:val="en-US"/>
+              </w:rPr>
+              <w:tab/>
+            </w:r>
+            <w:r>
+              <w:rPr>
+                <w:rStyle w:val="Hyperlink"/>
+                <w:noProof/>
+              </w:rPr>
+              <w:t>Requisitos de Software</w:t>
+            </w:r>
+            <w:r>
+              <w:rPr>
+                <w:noProof/>
+                <w:webHidden/>
+              </w:rPr>
+              <w:tab/>
+            </w:r>
+            <w:r>
+              <w:rPr>
+                <w:noProof/>
+                <w:webHidden/>
+              </w:rPr>
+              <w:fldChar w:fldCharType="begin"/>
+            </w:r>
+            <w:r>
+              <w:rPr>
+                <w:noProof/>
+                <w:webHidden/>
+              </w:rPr>
+              <w:instrText xml:space="preserve"> PAGEREF _Toc510602899 \h </w:instrText>
+            </w:r>
+            <w:r>
+              <w:rPr>
+                <w:noProof/>
+                <w:webHidden/>
+              </w:rPr>
+            </w:r>
+            <w:r>
+              <w:rPr>
+                <w:noProof/>
+                <w:webHidden/>
+              </w:rPr>
+              <w:fldChar w:fldCharType="separate"/>
+            </w:r>
+            <w:r>
+              <w:rPr>
+                <w:noProof/>
+                <w:webHidden/>
+              </w:rPr>
+              <w:t>2</w:t>
+            </w:r>
+            <w:r>
+              <w:rPr>
+                <w:noProof/>
+                <w:webHidden/>
+              </w:rPr>
+              <w:fldChar w:fldCharType="end"/>
+            </w:r>
+          </w:hyperlink>
+        </w:p>
+        <w:p>
+          <w:pPr>
+            <w:pStyle w:val="Sumrio2"/>
+            <w:tabs>
+              <w:tab w:val="left" w:pos="880"/>
+              <w:tab w:val="right" w:leader="dot" w:pos="8494"/>
+            </w:tabs>
+            <w:rPr>
+              <w:rFonts w:asciiTheme="minorHAnsi" w:eastAsiaTheme="minorEastAsia" w:hAnsiTheme="minorHAnsi" w:cstheme="minorBidi"/>
+              <w:noProof/>
+              <w:sz w:val="22"/>
+              <w:szCs w:val="22"/>
+              <w:lang w:val="en-US"/>
+            </w:rPr>
+          </w:pPr>
+          <w:hyperlink w:anchor="_Toc510602900" w:history="1">
+            <w:r>
+              <w:rPr>
+                <w:rStyle w:val="Hyperlink"/>
+                <w:noProof/>
+              </w:rPr>
+              <w:t>3.1</w:t>
+            </w:r>
+            <w:r>
+              <w:rPr>
+                <w:rFonts w:asciiTheme="minorHAnsi" w:eastAsiaTheme="minorEastAsia" w:hAnsiTheme="minorHAnsi" w:cstheme="minorBidi"/>
+                <w:noProof/>
+                <w:sz w:val="22"/>
+                <w:szCs w:val="22"/>
+                <w:lang w:val="en-US"/>
+              </w:rPr>
+              <w:tab/>
+            </w:r>
+            <w:r>
+              <w:rPr>
+                <w:rStyle w:val="Hyperlink"/>
+                <w:noProof/>
+              </w:rPr>
+              <w:t>Requisitos Funcionais:</w:t>
+            </w:r>
+            <w:r>
+              <w:rPr>
+                <w:noProof/>
+                <w:webHidden/>
+              </w:rPr>
+              <w:tab/>
+            </w:r>
+            <w:r>
+              <w:rPr>
+                <w:noProof/>
+                <w:webHidden/>
+              </w:rPr>
+              <w:fldChar w:fldCharType="begin"/>
+            </w:r>
+            <w:r>
+              <w:rPr>
+                <w:noProof/>
+                <w:webHidden/>
+              </w:rPr>
+              <w:instrText xml:space="preserve"> PAGEREF _Toc510602900 \h </w:instrText>
+            </w:r>
+            <w:r>
+              <w:rPr>
+                <w:noProof/>
+                <w:webHidden/>
+              </w:rPr>
+            </w:r>
+            <w:r>
+              <w:rPr>
+                <w:noProof/>
+                <w:webHidden/>
+              </w:rPr>
+              <w:fldChar w:fldCharType="separate"/>
+            </w:r>
+            <w:r>
+              <w:rPr>
+                <w:noProof/>
+                <w:webHidden/>
+              </w:rPr>
+              <w:t>2</w:t>
+            </w:r>
+            <w:r>
+              <w:rPr>
+                <w:noProof/>
+                <w:webHidden/>
+              </w:rPr>
+              <w:fldChar w:fldCharType="end"/>
+            </w:r>
+          </w:hyperlink>
+        </w:p>
+        <w:p>
+          <w:pPr>
+            <w:pStyle w:val="Sumrio2"/>
+            <w:tabs>
+              <w:tab w:val="left" w:pos="880"/>
+              <w:tab w:val="right" w:leader="dot" w:pos="8494"/>
+            </w:tabs>
+            <w:rPr>
+              <w:rFonts w:asciiTheme="minorHAnsi" w:eastAsiaTheme="minorEastAsia" w:hAnsiTheme="minorHAnsi" w:cstheme="minorBidi"/>
+              <w:noProof/>
+              <w:sz w:val="22"/>
+              <w:szCs w:val="22"/>
+              <w:lang w:val="en-US"/>
+            </w:rPr>
+          </w:pPr>
+          <w:hyperlink w:anchor="_Toc510602901" w:history="1">
+            <w:r>
+              <w:rPr>
+                <w:rStyle w:val="Hyperlink"/>
+                <w:noProof/>
+              </w:rPr>
+              <w:t>3.2</w:t>
+            </w:r>
+            <w:r>
+              <w:rPr>
+                <w:rFonts w:asciiTheme="minorHAnsi" w:eastAsiaTheme="minorEastAsia" w:hAnsiTheme="minorHAnsi" w:cstheme="minorBidi"/>
+                <w:noProof/>
+                <w:sz w:val="22"/>
+                <w:szCs w:val="22"/>
+                <w:lang w:val="en-US"/>
+              </w:rPr>
+              <w:tab/>
+            </w:r>
+            <w:r>
+              <w:rPr>
+                <w:rStyle w:val="Hyperlink"/>
+                <w:noProof/>
+              </w:rPr>
+              <w:t>Requisitos não Funcionais:</w:t>
+            </w:r>
+            <w:r>
+              <w:rPr>
+                <w:noProof/>
+                <w:webHidden/>
+              </w:rPr>
+              <w:tab/>
+            </w:r>
+            <w:r>
+              <w:rPr>
+                <w:noProof/>
+                <w:webHidden/>
+              </w:rPr>
+              <w:fldChar w:fldCharType="begin"/>
+            </w:r>
+            <w:r>
+              <w:rPr>
+                <w:noProof/>
+                <w:webHidden/>
+              </w:rPr>
+              <w:instrText xml:space="preserve"> PAGEREF _Toc510602901 \h </w:instrText>
+            </w:r>
+            <w:r>
+              <w:rPr>
+                <w:noProof/>
+                <w:webHidden/>
+              </w:rPr>
+            </w:r>
+            <w:r>
+              <w:rPr>
+                <w:noProof/>
+                <w:webHidden/>
+              </w:rPr>
+              <w:fldChar w:fldCharType="separate"/>
+            </w:r>
+            <w:r>
+              <w:rPr>
+                <w:noProof/>
+                <w:webHidden/>
+              </w:rPr>
+              <w:t>3</w:t>
+            </w:r>
+            <w:r>
+              <w:rPr>
+                <w:noProof/>
+                <w:webHidden/>
+              </w:rPr>
+              <w:fldChar w:fldCharType="end"/>
+            </w:r>
+          </w:hyperlink>
+        </w:p>
+        <w:p>
+          <w:pPr>
+            <w:pStyle w:val="Sumrio1"/>
+            <w:tabs>
+              <w:tab w:val="left" w:pos="440"/>
+              <w:tab w:val="right" w:leader="dot" w:pos="8494"/>
+            </w:tabs>
+            <w:rPr>
+              <w:rFonts w:asciiTheme="minorHAnsi" w:eastAsiaTheme="minorEastAsia" w:hAnsiTheme="minorHAnsi" w:cstheme="minorBidi"/>
+              <w:noProof/>
+              <w:sz w:val="22"/>
+              <w:szCs w:val="22"/>
+              <w:lang w:val="en-US"/>
+            </w:rPr>
+          </w:pPr>
+          <w:hyperlink w:anchor="_Toc510602902" w:history="1">
+            <w:r>
+              <w:rPr>
+                <w:rStyle w:val="Hyperlink"/>
+                <w:noProof/>
+              </w:rPr>
+              <w:t>4.</w:t>
+            </w:r>
+            <w:r>
+              <w:rPr>
+                <w:rFonts w:asciiTheme="minorHAnsi" w:eastAsiaTheme="minorEastAsia" w:hAnsiTheme="minorHAnsi" w:cstheme="minorBidi"/>
+                <w:noProof/>
+                <w:sz w:val="22"/>
+                <w:szCs w:val="22"/>
+                <w:lang w:val="en-US"/>
+              </w:rPr>
+              <w:tab/>
+            </w:r>
+            <w:r>
+              <w:rPr>
+                <w:rStyle w:val="Hyperlink"/>
+                <w:noProof/>
+              </w:rPr>
+              <w:t>Esboço da Interface gráfica</w:t>
+            </w:r>
+            <w:r>
+              <w:rPr>
+                <w:noProof/>
+                <w:webHidden/>
+              </w:rPr>
+              <w:tab/>
+            </w:r>
+            <w:r>
+              <w:rPr>
+                <w:noProof/>
+                <w:webHidden/>
+              </w:rPr>
+              <w:fldChar w:fldCharType="begin"/>
+            </w:r>
+            <w:r>
+              <w:rPr>
+                <w:noProof/>
+                <w:webHidden/>
+              </w:rPr>
+              <w:instrText xml:space="preserve"> PAGEREF _Toc510602902 \h </w:instrText>
+            </w:r>
+            <w:r>
+              <w:rPr>
+                <w:noProof/>
+                <w:webHidden/>
+              </w:rPr>
+            </w:r>
+            <w:r>
+              <w:rPr>
+                <w:noProof/>
+                <w:webHidden/>
+              </w:rPr>
+              <w:fldChar w:fldCharType="separate"/>
+            </w:r>
+            <w:r>
+              <w:rPr>
+                <w:noProof/>
+                <w:webHidden/>
+              </w:rPr>
+              <w:t>4</w:t>
+            </w:r>
+            <w:r>
+              <w:rPr>
+                <w:noProof/>
+                <w:webHidden/>
+              </w:rPr>
+              <w:fldChar w:fldCharType="end"/>
+            </w:r>
+          </w:hyperlink>
+        </w:p>
+        <w:p>
+          <w:r>
+            <w:fldChar w:fldCharType="end"/>
+          </w:r>
+        </w:p>
+      </w:sdtContent>
+    </w:sdt>
+    <w:p/>
+    <w:p>
+      <w:pPr>
+        <w:pStyle w:val="Ttulo1"/>
+        <w:numPr>
+          <w:ilvl w:val="0"/>
+          <w:numId w:val="4"/>
+        </w:numPr>
+      </w:pPr>
+      <w:bookmarkStart w:id="1" w:name="_Toc510602897"/>
+      <w:r>
+        <w:t>Introdução</w:t>
+      </w:r>
+      <w:bookmarkEnd w:id="1"/>
+    </w:p>
+    <w:p>
+      <w:r>
         <w:rPr>
-          <w:rFonts w:ascii="Arial" w:hAnsi="Arial" w:cs="Arial"/>
-        </w:rPr>
-      </w:pPr>
-      <w:r>
-        <w:rPr>
-          <w:rFonts w:ascii="Arial" w:hAnsi="Arial" w:cs="Arial"/>
           <w:b/>
         </w:rPr>
-        <w:t>Conteúdo</w:t>
+        <w:t>Objetivo</w:t>
+      </w:r>
+      <w:r>
+        <w:rPr>
+          <w:b/>
+        </w:rPr>
+        <w:t>:</w:t>
+      </w:r>
+      <w:r>
+        <w:t xml:space="preserve"> Desenvolvimento de um software para jogo RPG de combate, com suporte a multijogadores.</w:t>
+      </w:r>
+    </w:p>
+    <w:p>
+      <w:r>
+        <w:rPr>
+          <w:b/>
+        </w:rPr>
+        <w:t xml:space="preserve">O Jogo: </w:t>
+      </w:r>
+      <w:r>
+        <w:t xml:space="preserve">Para o inicio do jogo cada jogador deverá escolher dois personagens entre as classes já predefinidas, cada um desses personagens tem </w:t>
+      </w:r>
+      <w:r>
+        <w:t>especialidades</w:t>
+      </w:r>
+      <w:r>
+        <w:t xml:space="preserve"> diferentes já estabelecidas</w:t>
+      </w:r>
+      <w:r>
+        <w:t xml:space="preserve"> inicialmente (Guerreiro, mago e Caçador)</w:t>
+      </w:r>
+      <w:r>
+        <w:t>.</w:t>
+      </w:r>
+      <w:r>
+        <w:br/>
+      </w:r>
+      <w:r>
+        <w:tab/>
+        <w:t xml:space="preserve">Em jogo </w:t>
+      </w:r>
+      <w:r>
+        <w:t>os personagens serão posicionados em lados opostos da arena</w:t>
+      </w:r>
+      <w:r>
+        <w:t xml:space="preserve"> que será uma matriz de 20X15</w:t>
+      </w:r>
+      <w:r>
+        <w:t>, com os personagens de um mesmo time lado a lado. O jogo se passará com turnos sendo que cada personagem terá:</w:t>
       </w:r>
     </w:p>
     <w:p>
@@ -331,17 +1012,21 @@
         <w:pStyle w:val="PargrafodaLista"/>
         <w:numPr>
           <w:ilvl w:val="0"/>
-          <w:numId w:val="1"/>
+          <w:numId w:val="2"/>
         </w:numPr>
-        <w:rPr>
-          <w:rFonts w:ascii="Arial" w:hAnsi="Arial" w:cs="Arial"/>
-        </w:rPr>
-      </w:pPr>
-      <w:r>
-        <w:rPr>
-          <w:rFonts w:ascii="Arial" w:hAnsi="Arial" w:cs="Arial"/>
-        </w:rPr>
-        <w:t>Introdução</w:t>
+      </w:pPr>
+      <w:r>
+        <w:lastRenderedPageBreak/>
+        <w:t>M</w:t>
+      </w:r>
+      <w:r>
+        <w:t>ovimentações iguais ou menores que o atributo de velocidade do personagem</w:t>
+      </w:r>
+      <w:r>
+        <w:t xml:space="preserve"> em quadrados</w:t>
+      </w:r>
+      <w:r>
+        <w:t>.</w:t>
       </w:r>
     </w:p>
     <w:p>
@@ -349,17 +1034,16 @@
         <w:pStyle w:val="PargrafodaLista"/>
         <w:numPr>
           <w:ilvl w:val="0"/>
-          <w:numId w:val="1"/>
+          <w:numId w:val="2"/>
         </w:numPr>
-        <w:rPr>
-          <w:rFonts w:ascii="Arial" w:hAnsi="Arial" w:cs="Arial"/>
-        </w:rPr>
-      </w:pPr>
-      <w:r>
-        <w:rPr>
-          <w:rFonts w:ascii="Arial" w:hAnsi="Arial" w:cs="Arial"/>
-        </w:rPr>
-        <w:t>Visão Geral</w:t>
+      </w:pPr>
+      <w:proofErr w:type="gramStart"/>
+      <w:r>
+        <w:t>uma</w:t>
+      </w:r>
+      <w:proofErr w:type="gramEnd"/>
+      <w:r>
+        <w:t xml:space="preserve"> ação seja ela de uso de especialidade ou de ataque.</w:t>
       </w:r>
     </w:p>
     <w:p>
@@ -367,17 +1051,118 @@
         <w:pStyle w:val="PargrafodaLista"/>
         <w:numPr>
           <w:ilvl w:val="0"/>
-          <w:numId w:val="1"/>
+          <w:numId w:val="2"/>
         </w:numPr>
+      </w:pPr>
+      <w:proofErr w:type="gramStart"/>
+      <w:r>
+        <w:t>uma</w:t>
+      </w:r>
+      <w:proofErr w:type="gramEnd"/>
+      <w:r>
+        <w:t xml:space="preserve"> ação menor, apenas para uso de especialidades mais simples.</w:t>
+      </w:r>
+    </w:p>
+    <w:p>
+      <w:r>
+        <w:tab/>
+        <w:t xml:space="preserve">Em seu turno pode-se realizar todas, duas, uma ou nenhuma dessas ações, em qualquer ordem, a escolha do jogador. Realizar movimentação consome um pouco do atributo de movimentação naquele turno, atacar consome a ação, especialidades tem custo variado, sempre custando </w:t>
+      </w:r>
+      <w:proofErr w:type="gramStart"/>
+      <w:r>
+        <w:t>a</w:t>
+      </w:r>
+      <w:proofErr w:type="gramEnd"/>
+      <w:r>
+        <w:t xml:space="preserve"> ação menor, porem podendo consumir também mana, </w:t>
+      </w:r>
+      <w:r>
+        <w:t>a ação inteira, ou algum item que o personagem possua.</w:t>
+      </w:r>
+      <w:bookmarkStart w:id="2" w:name="_GoBack"/>
+      <w:bookmarkEnd w:id="2"/>
+    </w:p>
+    <w:p>
+      <w:pPr>
+        <w:ind w:firstLine="360"/>
+      </w:pPr>
+      <w:r>
+        <w:tab/>
+      </w:r>
+      <w:r>
+        <w:t xml:space="preserve">Os turnos do jogo se darão de forma alternada entre os personagens e jogadores, exemplo: Começa jogando o jogador </w:t>
+      </w:r>
+      <w:proofErr w:type="gramStart"/>
+      <w:r>
+        <w:t>1</w:t>
+      </w:r>
+      <w:proofErr w:type="gramEnd"/>
+      <w:r>
+        <w:t xml:space="preserve"> com seu personagem 1, depois o jogador 2 com seu personagem 1, volta para o jogador 1 dessa vez com o personagem 2 e termina o ciclo com o jogador 2 personagem  2</w:t>
+      </w:r>
+      <w:r>
+        <w:t>.</w:t>
+      </w:r>
+    </w:p>
+    <w:p>
+      <w:pPr>
+        <w:ind w:firstLine="360"/>
+      </w:pPr>
+      <w:r>
+        <w:t xml:space="preserve">O objetivo final do jogo é matar todos os personagens do seu adversário, quando essa condição for alcançada o jogo encerra e o jogador com personagens </w:t>
+      </w:r>
+      <w:proofErr w:type="gramStart"/>
+      <w:r>
+        <w:t>vivos ganha</w:t>
+      </w:r>
+      <w:proofErr w:type="gramEnd"/>
+      <w:r>
+        <w:t>.</w:t>
+      </w:r>
+    </w:p>
+    <w:p>
+      <w:pPr>
+        <w:pStyle w:val="Ttulo1"/>
+        <w:numPr>
+          <w:ilvl w:val="0"/>
+          <w:numId w:val="4"/>
+        </w:numPr>
+      </w:pPr>
+      <w:bookmarkStart w:id="3" w:name="_Toc510602898"/>
+      <w:r>
+        <w:t>Visão Geral</w:t>
+      </w:r>
+      <w:bookmarkEnd w:id="3"/>
+    </w:p>
+    <w:p>
+      <w:r>
         <w:rPr>
-          <w:rFonts w:ascii="Arial" w:hAnsi="Arial" w:cs="Arial"/>
+          <w:b/>
         </w:rPr>
-      </w:pPr>
+        <w:t>Arquitetura do Programa:</w:t>
+      </w:r>
       <w:r>
         <w:rPr>
-          <w:rFonts w:ascii="Arial" w:hAnsi="Arial" w:cs="Arial"/>
+          <w:b/>
         </w:rPr>
-        <w:t>Requisitos de Software</w:t>
+        <w:t xml:space="preserve"> </w:t>
+      </w:r>
+      <w:r>
+        <w:t>Programa orientado a objetos em Java, distribuído, no formato cliente-servidor.</w:t>
+      </w:r>
+    </w:p>
+    <w:p>
+      <w:r>
+        <w:rPr>
+          <w:b/>
+        </w:rPr>
+        <w:t>Premi</w:t>
+      </w:r>
+      <w:r>
+        <w:rPr>
+          <w:b/>
+        </w:rPr>
+        <w:t>ssas de Desenvolvimento:</w:t>
       </w:r>
     </w:p>
     <w:p>
@@ -385,36 +1170,618 @@
         <w:pStyle w:val="PargrafodaLista"/>
         <w:numPr>
           <w:ilvl w:val="0"/>
-          <w:numId w:val="1"/>
+          <w:numId w:val="3"/>
         </w:numPr>
+      </w:pPr>
+      <w:r>
+        <w:t xml:space="preserve">O programa deve ser </w:t>
+      </w:r>
+      <w:proofErr w:type="gramStart"/>
+      <w:r>
+        <w:t>implementado</w:t>
+      </w:r>
+      <w:proofErr w:type="gramEnd"/>
+      <w:r>
+        <w:t xml:space="preserve"> em Java, devendo executar em qualquer plataforma de software qu</w:t>
+      </w:r>
+      <w:r>
+        <w:t xml:space="preserve">e possua a Java Virtual </w:t>
+      </w:r>
+      <w:proofErr w:type="spellStart"/>
+      <w:r>
+        <w:t>Machine</w:t>
+      </w:r>
+      <w:proofErr w:type="spellEnd"/>
+      <w:r>
+        <w:t xml:space="preserve"> </w:t>
+      </w:r>
+      <w:r>
+        <w:t>(JVM).</w:t>
+      </w:r>
+    </w:p>
+    <w:p>
+      <w:pPr>
+        <w:pStyle w:val="PargrafodaLista"/>
+        <w:numPr>
+          <w:ilvl w:val="0"/>
+          <w:numId w:val="3"/>
+        </w:numPr>
+      </w:pPr>
+      <w:r>
+        <w:t>Possuir Interface Gráfica feita com Java swing.</w:t>
+      </w:r>
+    </w:p>
+    <w:p>
+      <w:pPr>
+        <w:pStyle w:val="PargrafodaLista"/>
+        <w:numPr>
+          <w:ilvl w:val="0"/>
+          <w:numId w:val="3"/>
+        </w:numPr>
+      </w:pPr>
+      <w:r>
+        <w:t xml:space="preserve">Possuir suporte para aplicações distribuídas produzida com </w:t>
+      </w:r>
+      <w:proofErr w:type="gramStart"/>
+      <w:r>
+        <w:t>NetGamesNRT</w:t>
+      </w:r>
+      <w:proofErr w:type="gramEnd"/>
+      <w:r>
+        <w:t>, não possuirá tempo real.</w:t>
+      </w:r>
+    </w:p>
+    <w:p>
+      <w:pPr>
+        <w:pStyle w:val="Ttulo1"/>
+        <w:numPr>
+          <w:ilvl w:val="0"/>
+          <w:numId w:val="4"/>
+        </w:numPr>
+      </w:pPr>
+      <w:bookmarkStart w:id="4" w:name="_Toc510602899"/>
+      <w:r>
+        <w:t>Requisitos de Software</w:t>
+      </w:r>
+      <w:bookmarkEnd w:id="4"/>
+    </w:p>
+    <w:p>
+      <w:pPr>
+        <w:pStyle w:val="Ttulo2"/>
+        <w:numPr>
+          <w:ilvl w:val="1"/>
+          <w:numId w:val="2"/>
+        </w:numPr>
+      </w:pPr>
+      <w:bookmarkStart w:id="5" w:name="_Toc510602900"/>
+      <w:r>
+        <w:t>Requisitos Funcionais</w:t>
+      </w:r>
+      <w:r>
+        <w:t>:</w:t>
+      </w:r>
+      <w:bookmarkEnd w:id="5"/>
+    </w:p>
+    <w:p>
+      <w:pPr>
         <w:rPr>
-          <w:rFonts w:ascii="Arial" w:hAnsi="Arial" w:cs="Arial"/>
+          <w:b/>
+          <w:bCs/>
+          <w:sz w:val="22"/>
         </w:rPr>
       </w:pPr>
+    </w:p>
+    <w:p>
+      <w:pPr>
+        <w:pStyle w:val="PargrafodaLista"/>
+        <w:numPr>
+          <w:ilvl w:val="0"/>
+          <w:numId w:val="5"/>
+        </w:numPr>
+      </w:pPr>
       <w:r>
         <w:rPr>
-          <w:rFonts w:ascii="Arial" w:hAnsi="Arial" w:cs="Arial"/>
+          <w:b/>
+          <w:bCs/>
         </w:rPr>
+        <w:t xml:space="preserve">Conectar: </w:t>
+      </w:r>
+      <w:r>
+        <w:t xml:space="preserve">O programa deve apresentar a opção “Conectar” para se conectar a um servidor de jogo </w:t>
+      </w:r>
+      <w:proofErr w:type="gramStart"/>
+      <w:r>
+        <w:t>NetGamesNRT</w:t>
+      </w:r>
+      <w:proofErr w:type="gramEnd"/>
+      <w:r>
+        <w:t>.</w:t>
+      </w:r>
+    </w:p>
+    <w:p>
+      <w:pPr>
+        <w:pStyle w:val="PargrafodaLista"/>
+        <w:numPr>
+          <w:ilvl w:val="0"/>
+          <w:numId w:val="5"/>
+        </w:numPr>
+      </w:pPr>
+      <w:r>
+        <w:rPr>
+          <w:b/>
+          <w:bCs/>
+        </w:rPr>
+        <w:lastRenderedPageBreak/>
+        <w:t xml:space="preserve">Desconectar: </w:t>
+      </w:r>
+      <w:r>
+        <w:t xml:space="preserve">O programa deve apresentar a opção de </w:t>
+      </w:r>
+      <w:proofErr w:type="gramStart"/>
+      <w:r>
+        <w:t>menu</w:t>
+      </w:r>
+      <w:proofErr w:type="gramEnd"/>
+      <w:r>
+        <w:t xml:space="preserve"> “</w:t>
+      </w:r>
+      <w:r>
+        <w:t>Sair</w:t>
+      </w:r>
+      <w:r>
+        <w:t xml:space="preserve">” para </w:t>
+      </w:r>
+      <w:r>
+        <w:t>encerrar a conexão com</w:t>
+      </w:r>
+      <w:r>
+        <w:t xml:space="preserve"> </w:t>
+      </w:r>
+      <w:r>
+        <w:t>o</w:t>
+      </w:r>
+      <w:r>
+        <w:t xml:space="preserve"> servidor de jogo NetGamesNRT.</w:t>
+      </w:r>
+    </w:p>
+    <w:p>
+      <w:pPr>
+        <w:pStyle w:val="PargrafodaLista"/>
+        <w:numPr>
+          <w:ilvl w:val="0"/>
+          <w:numId w:val="5"/>
+        </w:numPr>
+      </w:pPr>
+      <w:r>
+        <w:rPr>
+          <w:b/>
+          <w:bCs/>
+        </w:rPr>
+        <w:t>Iniciar Partida:</w:t>
+      </w:r>
+      <w:r>
+        <w:rPr>
+          <w:bCs/>
+        </w:rPr>
+        <w:t xml:space="preserve"> O jogo deve apresentar a opção de iniciar partida, </w:t>
+      </w:r>
+      <w:r>
+        <w:rPr>
+          <w:bCs/>
+        </w:rPr>
+        <w:t>que enviara solicitação de inicio a todos os jogadores.</w:t>
+      </w:r>
+    </w:p>
+    <w:p>
+      <w:pPr>
+        <w:pStyle w:val="PargrafodaLista"/>
+        <w:numPr>
+          <w:ilvl w:val="0"/>
+          <w:numId w:val="5"/>
+        </w:numPr>
+      </w:pPr>
+      <w:r>
+        <w:rPr>
+          <w:b/>
+        </w:rPr>
+        <w:t>Receber Solicitação de Início:</w:t>
+      </w:r>
+      <w:r>
+        <w:t xml:space="preserve"> </w:t>
+      </w:r>
+      <w:r>
+        <w:t xml:space="preserve">Leva o jogador para a tela de seleção de personagens, também inicia </w:t>
+      </w:r>
+      <w:r>
+        <w:t>o tabuleiro, estabelece</w:t>
+      </w:r>
+      <w:r>
+        <w:t xml:space="preserve"> a ord</w:t>
+      </w:r>
+      <w:r>
+        <w:t>em entre os jogadores</w:t>
+      </w:r>
+      <w:r>
+        <w:t>.</w:t>
+      </w:r>
+    </w:p>
+    <w:p>
+      <w:pPr>
+        <w:pStyle w:val="PargrafodaLista"/>
+        <w:numPr>
+          <w:ilvl w:val="0"/>
+          <w:numId w:val="5"/>
+        </w:numPr>
+      </w:pPr>
+      <w:r>
+        <w:rPr>
+          <w:b/>
+        </w:rPr>
+        <w:t>Selecionar Personagens:</w:t>
+      </w:r>
+      <w:r>
+        <w:t xml:space="preserve"> Permite a cada jogador selecionar dois personagens para jogar, quando confirmado cria os personagens e os preenche do tabuleiro e abre a tela de jogo</w:t>
+      </w:r>
+      <w:r>
+        <w:t>.</w:t>
+      </w:r>
+      <w:r>
+        <w:t xml:space="preserve"> Os personagens selecionados por um mesmo jogador não podem ser o mesmo.</w:t>
+      </w:r>
+    </w:p>
+    <w:p>
+      <w:pPr>
+        <w:pStyle w:val="PargrafodaLista"/>
+        <w:numPr>
+          <w:ilvl w:val="0"/>
+          <w:numId w:val="5"/>
+        </w:numPr>
+      </w:pPr>
+      <w:r>
+        <w:rPr>
+          <w:b/>
+        </w:rPr>
+        <w:t>Mov</w:t>
+      </w:r>
+      <w:r>
+        <w:rPr>
+          <w:b/>
+        </w:rPr>
+        <w:t>er</w:t>
+      </w:r>
+      <w:r>
+        <w:rPr>
+          <w:b/>
+        </w:rPr>
+        <w:t>:</w:t>
+      </w:r>
+      <w:r>
+        <w:t xml:space="preserve"> Em seu turno, cada personagem pode se mover. </w:t>
+      </w:r>
+      <w:r>
+        <w:t>Para se mover basta apertar o botão mover e escolher um</w:t>
+      </w:r>
+      <w:r>
+        <w:t xml:space="preserve"> local </w:t>
+      </w:r>
+      <w:r>
+        <w:t>dentro da distância possível do seu personagem, isso gastará a distância possível de alcançar naquele turno.</w:t>
+      </w:r>
+    </w:p>
+    <w:p>
+      <w:pPr>
+        <w:pStyle w:val="PargrafodaLista"/>
+        <w:numPr>
+          <w:ilvl w:val="0"/>
+          <w:numId w:val="5"/>
+        </w:numPr>
+      </w:pPr>
+      <w:r>
+        <w:rPr>
+          <w:b/>
+        </w:rPr>
+        <w:t xml:space="preserve">Atacar: </w:t>
+      </w:r>
+      <w:r>
+        <w:t>Cada personagem pode atacar uma vez em seu turno. Basta pressionar o botão atacar e selecionar um personagem inimigo dentro do alcance de seu ataque básico, isso gastará sua ação daquele turno</w:t>
+      </w:r>
+      <w:r>
+        <w:t xml:space="preserve"> e causará dano igual ao atributo de dano básico do personagem</w:t>
+      </w:r>
+      <w:r>
+        <w:t>.</w:t>
+      </w:r>
+    </w:p>
+    <w:p>
+      <w:pPr>
+        <w:pStyle w:val="PargrafodaLista"/>
+        <w:numPr>
+          <w:ilvl w:val="0"/>
+          <w:numId w:val="5"/>
+        </w:numPr>
+      </w:pPr>
+      <w:r>
+        <w:rPr>
+          <w:b/>
+        </w:rPr>
+        <w:t>Especialidade:</w:t>
+      </w:r>
+      <w:r>
+        <w:t xml:space="preserve"> Cada personagem tem suas habilidades predefinidas</w:t>
+      </w:r>
+      <w:r>
+        <w:t xml:space="preserve">, que podem variar entre </w:t>
+      </w:r>
+      <w:proofErr w:type="gramStart"/>
+      <w:r>
+        <w:t>auto modificação</w:t>
+      </w:r>
+      <w:proofErr w:type="gramEnd"/>
+      <w:r>
+        <w:t xml:space="preserve"> e “Local-Alvo”</w:t>
+      </w:r>
+      <w:r>
+        <w:t xml:space="preserve">. </w:t>
+      </w:r>
+      <w:r>
+        <w:t xml:space="preserve">Para utilizar uma de </w:t>
+      </w:r>
+      <w:proofErr w:type="gramStart"/>
+      <w:r>
+        <w:t>auto modificação</w:t>
+      </w:r>
+      <w:proofErr w:type="gramEnd"/>
+      <w:r>
+        <w:t xml:space="preserve"> basta pressionar o botão especialidade para abrir as opções e escolher qual especialidade usar, caso seja “Local-Alvo” depois disso é necessário escolher onde deseja utilizar a habilidade. Todas as especialidades gastam a ação menor do turno atual do personagem, algumas possuem custo extra.</w:t>
+      </w:r>
+    </w:p>
+    <w:p>
+      <w:pPr>
+        <w:pStyle w:val="PargrafodaLista"/>
+        <w:numPr>
+          <w:ilvl w:val="0"/>
+          <w:numId w:val="5"/>
+        </w:numPr>
+      </w:pPr>
+      <w:r>
+        <w:rPr>
+          <w:b/>
+        </w:rPr>
+        <w:t>Desistir:</w:t>
+      </w:r>
+      <w:r>
+        <w:t xml:space="preserve"> Cada jogador </w:t>
+      </w:r>
+      <w:r>
+        <w:t>pode,</w:t>
+      </w:r>
+      <w:r>
+        <w:t xml:space="preserve"> no turno de qualquer um de seus personagens</w:t>
+      </w:r>
+      <w:r>
+        <w:t>, desistir do jogo. Isso encerrará seu turno e a partida, dando a vitória ao outro jogador.</w:t>
+      </w:r>
+    </w:p>
+    <w:p>
+      <w:pPr>
+        <w:pStyle w:val="PargrafodaLista"/>
+        <w:numPr>
+          <w:ilvl w:val="0"/>
+          <w:numId w:val="5"/>
+        </w:numPr>
+      </w:pPr>
+      <w:r>
+        <w:rPr>
+          <w:b/>
+        </w:rPr>
+        <w:t>Encerrar Turno</w:t>
+      </w:r>
+      <w:r>
+        <w:rPr>
+          <w:b/>
+        </w:rPr>
+        <w:t>:</w:t>
+      </w:r>
+      <w:r>
+        <w:t xml:space="preserve"> Quando não quiser mais realizar ações em sua jogada, o jogador deve pressionar o botão “Encerrar Turno”. </w:t>
+      </w:r>
+      <w:r>
+        <w:t>Isso enviará a jogada ao outro jogador, passando a rodada para o turno do próximo jogador</w:t>
+      </w:r>
+      <w:r>
+        <w:t>.</w:t>
+      </w:r>
+    </w:p>
+    <w:p>
+      <w:pPr>
+        <w:pStyle w:val="PargrafodaLista"/>
+        <w:numPr>
+          <w:ilvl w:val="0"/>
+          <w:numId w:val="5"/>
+        </w:numPr>
+      </w:pPr>
+      <w:r>
+        <w:rPr>
+          <w:b/>
+        </w:rPr>
+        <w:t>Finalizar Partida:</w:t>
+      </w:r>
+      <w:r>
+        <w:t xml:space="preserve"> Quando todos os personagens de um jogador morrer, o jogo deve encerrar.</w:t>
+      </w:r>
+    </w:p>
+    <w:p>
+      <w:pPr>
+        <w:pStyle w:val="PargrafodaLista"/>
+        <w:numPr>
+          <w:ilvl w:val="0"/>
+          <w:numId w:val="5"/>
+        </w:numPr>
+      </w:pPr>
+      <w:r>
+        <w:rPr>
+          <w:b/>
+        </w:rPr>
+        <w:t>Enviar Jogada:</w:t>
+      </w:r>
+      <w:r>
+        <w:t xml:space="preserve"> Quando um jogador terminar seus movimentos e apertar o botão encerrar turno, ou quando o mesmo desistir do jogo</w:t>
+      </w:r>
+      <w:proofErr w:type="gramStart"/>
+      <w:r>
+        <w:t>, deve-se</w:t>
+      </w:r>
+      <w:proofErr w:type="gramEnd"/>
+      <w:r>
+        <w:t xml:space="preserve"> enviar a jogada e passar a vez ao outro jogador.</w:t>
+      </w:r>
+    </w:p>
+    <w:p>
+      <w:pPr>
+        <w:pStyle w:val="PargrafodaLista"/>
+        <w:numPr>
+          <w:ilvl w:val="0"/>
+          <w:numId w:val="5"/>
+        </w:numPr>
+      </w:pPr>
+      <w:r>
+        <w:rPr>
+          <w:b/>
+        </w:rPr>
+        <w:t>Tratar lance:</w:t>
+      </w:r>
+      <w:r>
+        <w:t xml:space="preserve"> Quando receber a jogada do jogador adversário o jogo deve realizar sequencialmente as jogadas do outro jogador, de forma que o atual possa entender o que esta acontecendo.</w:t>
+      </w:r>
+    </w:p>
+    <w:p>
+      <w:pPr>
+        <w:pStyle w:val="Ttulo2"/>
+        <w:numPr>
+          <w:ilvl w:val="1"/>
+          <w:numId w:val="2"/>
+        </w:numPr>
+      </w:pPr>
+      <w:bookmarkStart w:id="6" w:name="_Toc510602901"/>
+      <w:r>
+        <w:lastRenderedPageBreak/>
+        <w:t>Requisitos não Funcionais:</w:t>
+      </w:r>
+      <w:bookmarkEnd w:id="6"/>
+    </w:p>
+    <w:p>
+      <w:pPr>
+        <w:pStyle w:val="PargrafodaLista"/>
+        <w:numPr>
+          <w:ilvl w:val="0"/>
+          <w:numId w:val="6"/>
+        </w:numPr>
+      </w:pPr>
+      <w:r>
+        <w:rPr>
+          <w:b/>
+        </w:rPr>
+        <w:t>Especificação do Projeto:</w:t>
+      </w:r>
+      <w:r>
+        <w:t xml:space="preserve"> Possuir modelagem UML produzida na ferramenta Visual </w:t>
+      </w:r>
+      <w:proofErr w:type="spellStart"/>
+      <w:r>
+        <w:t>Paradigm</w:t>
+      </w:r>
+      <w:proofErr w:type="spellEnd"/>
+      <w:r>
+        <w:t>.</w:t>
+      </w:r>
+    </w:p>
+    <w:p>
+      <w:pPr>
+        <w:pStyle w:val="PargrafodaLista"/>
+        <w:numPr>
+          <w:ilvl w:val="0"/>
+          <w:numId w:val="6"/>
+        </w:numPr>
+      </w:pPr>
+      <w:r>
+        <w:rPr>
+          <w:b/>
+        </w:rPr>
+        <w:t xml:space="preserve">Tecnologia Interface gráfica: </w:t>
+      </w:r>
+      <w:r>
+        <w:t>A interface gráfica deve ser feita usando Java Swing.</w:t>
+      </w:r>
+    </w:p>
+    <w:p>
+      <w:pPr>
+        <w:pStyle w:val="PargrafodaLista"/>
+        <w:numPr>
+          <w:ilvl w:val="0"/>
+          <w:numId w:val="6"/>
+        </w:numPr>
+      </w:pPr>
+      <w:r>
+        <w:rPr>
+          <w:b/>
+        </w:rPr>
+        <w:t>Compartilhamento de Interface gráfica:</w:t>
+      </w:r>
+      <w:r>
+        <w:t xml:space="preserve"> A interface gráfica deve ser a mesma para todos os usuários.</w:t>
+      </w:r>
+      <w:r>
+        <w:t xml:space="preserve"> </w:t>
+      </w:r>
+      <w:r>
+        <w:br w:type="page"/>
+      </w:r>
+    </w:p>
+    <w:p>
+      <w:pPr>
+        <w:pStyle w:val="Ttulo1"/>
+        <w:numPr>
+          <w:ilvl w:val="0"/>
+          <w:numId w:val="6"/>
+        </w:numPr>
+      </w:pPr>
+      <w:bookmarkStart w:id="7" w:name="_Toc510602902"/>
+      <w:r>
+        <w:lastRenderedPageBreak/>
         <w:t>Esboço da Interface</w:t>
       </w:r>
       <w:r>
-        <w:rPr>
-          <w:rFonts w:ascii="Arial" w:hAnsi="Arial" w:cs="Arial"/>
-        </w:rPr>
-        <w:br w:type="page"/>
-      </w:r>
-    </w:p>
-    <w:p>
-      <w:pPr>
-        <w:pStyle w:val="PargrafodaLista"/>
-        <w:ind w:left="360"/>
-        <w:rPr>
-          <w:rFonts w:ascii="Arial" w:hAnsi="Arial" w:cs="Arial"/>
-          <w:u w:val="single"/>
-        </w:rPr>
-      </w:pPr>
-      <w:bookmarkStart w:id="0" w:name="_GoBack"/>
-      <w:bookmarkEnd w:id="0"/>
+        <w:t xml:space="preserve"> gráfica</w:t>
+      </w:r>
+      <w:bookmarkEnd w:id="7"/>
+    </w:p>
+    <w:p>
+      <w:r>
+        <w:pict>
+          <v:shapetype id="_x0000_t75" coordsize="21600,21600" o:spt="75" o:preferrelative="t" path="m@4@5l@4@11@9@11@9@5xe" filled="f" stroked="f">
+            <v:stroke joinstyle="miter"/>
+            <v:formulas>
+              <v:f eqn="if lineDrawn pixelLineWidth 0"/>
+              <v:f eqn="sum @0 1 0"/>
+              <v:f eqn="sum 0 0 @1"/>
+              <v:f eqn="prod @2 1 2"/>
+              <v:f eqn="prod @3 21600 pixelWidth"/>
+              <v:f eqn="prod @3 21600 pixelHeight"/>
+              <v:f eqn="sum @0 0 1"/>
+              <v:f eqn="prod @6 1 2"/>
+              <v:f eqn="prod @7 21600 pixelWidth"/>
+              <v:f eqn="sum @8 21600 0"/>
+              <v:f eqn="prod @7 21600 pixelHeight"/>
+              <v:f eqn="sum @10 21600 0"/>
+            </v:formulas>
+            <v:path o:extrusionok="f" gradientshapeok="t" o:connecttype="rect"/>
+            <o:lock v:ext="edit" aspectratio="t"/>
+          </v:shapetype>
+          <v:shape id="_x0000_i1025" type="#_x0000_t75" style="width:425.25pt;height:215.25pt">
+            <v:imagedata r:id="rId7" o:title="Esboço interface gráfica in game - V1"/>
+          </v:shape>
+        </w:pict>
+      </w:r>
     </w:p>
     <w:sectPr>
       <w:pgSz w:w="11906" w:h="16838"/>
@@ -429,6 +1796,598 @@
 <file path=word/numbering.xml><?xml version="1.0" encoding="utf-8"?>
 <w:numbering xmlns:wpc="http://schemas.microsoft.com/office/word/2010/wordprocessingCanvas" xmlns:mc="http://schemas.openxmlformats.org/markup-compatibility/2006" xmlns:o="urn:schemas-microsoft-com:office:office" xmlns:r="http://schemas.openxmlformats.org/officeDocument/2006/relationships" xmlns:m="http://schemas.openxmlformats.org/officeDocument/2006/math" xmlns:v="urn:schemas-microsoft-com:vml" xmlns:wp14="http://schemas.microsoft.com/office/word/2010/wordprocessingDrawing" xmlns:wp="http://schemas.openxmlformats.org/drawingml/2006/wordprocessingDrawing" xmlns:w10="urn:schemas-microsoft-com:office:word" xmlns:w="http://schemas.openxmlformats.org/wordprocessingml/2006/main" xmlns:w14="http://schemas.microsoft.com/office/word/2010/wordml" xmlns:wpg="http://schemas.microsoft.com/office/word/2010/wordprocessingGroup" xmlns:wpi="http://schemas.microsoft.com/office/word/2010/wordprocessingInk" xmlns:wne="http://schemas.microsoft.com/office/word/2006/wordml" xmlns:wps="http://schemas.microsoft.com/office/word/2010/wordprocessingShape" mc:Ignorable="w14 wp14">
   <w:abstractNum w:abstractNumId="0">
+    <w:nsid w:val="0FF560AC"/>
+    <w:multiLevelType w:val="multilevel"/>
+    <w:tmpl w:val="F8102AF6"/>
+    <w:lvl w:ilvl="0">
+      <w:start w:val="1"/>
+      <w:numFmt w:val="decimal"/>
+      <w:lvlText w:val="%1."/>
+      <w:lvlJc w:val="left"/>
+      <w:pPr>
+        <w:ind w:left="720" w:hanging="360"/>
+      </w:pPr>
+      <w:rPr>
+        <w:rFonts w:hint="default"/>
+      </w:rPr>
+    </w:lvl>
+    <w:lvl w:ilvl="1">
+      <w:start w:val="1"/>
+      <w:numFmt w:val="decimal"/>
+      <w:lvlText w:val="%2."/>
+      <w:lvlJc w:val="left"/>
+      <w:pPr>
+        <w:ind w:left="825" w:hanging="465"/>
+      </w:pPr>
+      <w:rPr>
+        <w:rFonts w:hint="default"/>
+      </w:rPr>
+    </w:lvl>
+    <w:lvl w:ilvl="2">
+      <w:start w:val="1"/>
+      <w:numFmt w:val="decimal"/>
+      <w:isLgl/>
+      <w:lvlText w:val="%1.%2.%3"/>
+      <w:lvlJc w:val="left"/>
+      <w:pPr>
+        <w:ind w:left="1080" w:hanging="720"/>
+      </w:pPr>
+      <w:rPr>
+        <w:rFonts w:hint="default"/>
+      </w:rPr>
+    </w:lvl>
+    <w:lvl w:ilvl="3">
+      <w:start w:val="1"/>
+      <w:numFmt w:val="decimal"/>
+      <w:isLgl/>
+      <w:lvlText w:val="%1.%2.%3.%4"/>
+      <w:lvlJc w:val="left"/>
+      <w:pPr>
+        <w:ind w:left="1440" w:hanging="1080"/>
+      </w:pPr>
+      <w:rPr>
+        <w:rFonts w:hint="default"/>
+      </w:rPr>
+    </w:lvl>
+    <w:lvl w:ilvl="4">
+      <w:start w:val="1"/>
+      <w:numFmt w:val="decimal"/>
+      <w:isLgl/>
+      <w:lvlText w:val="%1.%2.%3.%4.%5"/>
+      <w:lvlJc w:val="left"/>
+      <w:pPr>
+        <w:ind w:left="1440" w:hanging="1080"/>
+      </w:pPr>
+      <w:rPr>
+        <w:rFonts w:hint="default"/>
+      </w:rPr>
+    </w:lvl>
+    <w:lvl w:ilvl="5">
+      <w:start w:val="1"/>
+      <w:numFmt w:val="decimal"/>
+      <w:isLgl/>
+      <w:lvlText w:val="%1.%2.%3.%4.%5.%6"/>
+      <w:lvlJc w:val="left"/>
+      <w:pPr>
+        <w:ind w:left="1800" w:hanging="1440"/>
+      </w:pPr>
+      <w:rPr>
+        <w:rFonts w:hint="default"/>
+      </w:rPr>
+    </w:lvl>
+    <w:lvl w:ilvl="6">
+      <w:start w:val="1"/>
+      <w:numFmt w:val="decimal"/>
+      <w:isLgl/>
+      <w:lvlText w:val="%1.%2.%3.%4.%5.%6.%7"/>
+      <w:lvlJc w:val="left"/>
+      <w:pPr>
+        <w:ind w:left="1800" w:hanging="1440"/>
+      </w:pPr>
+      <w:rPr>
+        <w:rFonts w:hint="default"/>
+      </w:rPr>
+    </w:lvl>
+    <w:lvl w:ilvl="7">
+      <w:start w:val="1"/>
+      <w:numFmt w:val="decimal"/>
+      <w:isLgl/>
+      <w:lvlText w:val="%1.%2.%3.%4.%5.%6.%7.%8"/>
+      <w:lvlJc w:val="left"/>
+      <w:pPr>
+        <w:ind w:left="2160" w:hanging="1800"/>
+      </w:pPr>
+      <w:rPr>
+        <w:rFonts w:hint="default"/>
+      </w:rPr>
+    </w:lvl>
+    <w:lvl w:ilvl="8">
+      <w:start w:val="1"/>
+      <w:numFmt w:val="decimal"/>
+      <w:isLgl/>
+      <w:lvlText w:val="%1.%2.%3.%4.%5.%6.%7.%8.%9"/>
+      <w:lvlJc w:val="left"/>
+      <w:pPr>
+        <w:ind w:left="2160" w:hanging="1800"/>
+      </w:pPr>
+      <w:rPr>
+        <w:rFonts w:hint="default"/>
+      </w:rPr>
+    </w:lvl>
+  </w:abstractNum>
+  <w:abstractNum w:abstractNumId="1">
+    <w:nsid w:val="19B1510B"/>
+    <w:multiLevelType w:val="multilevel"/>
+    <w:tmpl w:val="6754915E"/>
+    <w:lvl w:ilvl="0">
+      <w:start w:val="3"/>
+      <w:numFmt w:val="decimal"/>
+      <w:lvlText w:val="%1."/>
+      <w:lvlJc w:val="left"/>
+      <w:pPr>
+        <w:ind w:left="720" w:hanging="360"/>
+      </w:pPr>
+      <w:rPr>
+        <w:rFonts w:hint="default"/>
+      </w:rPr>
+    </w:lvl>
+    <w:lvl w:ilvl="1">
+      <w:start w:val="1"/>
+      <w:numFmt w:val="decimal"/>
+      <w:lvlText w:val="%2."/>
+      <w:lvlJc w:val="left"/>
+      <w:pPr>
+        <w:ind w:left="825" w:hanging="465"/>
+      </w:pPr>
+      <w:rPr>
+        <w:rFonts w:hint="default"/>
+      </w:rPr>
+    </w:lvl>
+    <w:lvl w:ilvl="2">
+      <w:start w:val="1"/>
+      <w:numFmt w:val="decimal"/>
+      <w:isLgl/>
+      <w:lvlText w:val="%1.%2.%3"/>
+      <w:lvlJc w:val="left"/>
+      <w:pPr>
+        <w:ind w:left="1080" w:hanging="720"/>
+      </w:pPr>
+      <w:rPr>
+        <w:rFonts w:hint="default"/>
+      </w:rPr>
+    </w:lvl>
+    <w:lvl w:ilvl="3">
+      <w:start w:val="1"/>
+      <w:numFmt w:val="decimal"/>
+      <w:isLgl/>
+      <w:lvlText w:val="%1.%2.%3.%4"/>
+      <w:lvlJc w:val="left"/>
+      <w:pPr>
+        <w:ind w:left="1440" w:hanging="1080"/>
+      </w:pPr>
+      <w:rPr>
+        <w:rFonts w:hint="default"/>
+      </w:rPr>
+    </w:lvl>
+    <w:lvl w:ilvl="4">
+      <w:start w:val="1"/>
+      <w:numFmt w:val="decimal"/>
+      <w:isLgl/>
+      <w:lvlText w:val="%1.%2.%3.%4.%5"/>
+      <w:lvlJc w:val="left"/>
+      <w:pPr>
+        <w:ind w:left="1440" w:hanging="1080"/>
+      </w:pPr>
+      <w:rPr>
+        <w:rFonts w:hint="default"/>
+      </w:rPr>
+    </w:lvl>
+    <w:lvl w:ilvl="5">
+      <w:start w:val="1"/>
+      <w:numFmt w:val="decimal"/>
+      <w:isLgl/>
+      <w:lvlText w:val="%1.%2.%3.%4.%5.%6"/>
+      <w:lvlJc w:val="left"/>
+      <w:pPr>
+        <w:ind w:left="1800" w:hanging="1440"/>
+      </w:pPr>
+      <w:rPr>
+        <w:rFonts w:hint="default"/>
+      </w:rPr>
+    </w:lvl>
+    <w:lvl w:ilvl="6">
+      <w:start w:val="1"/>
+      <w:numFmt w:val="decimal"/>
+      <w:isLgl/>
+      <w:lvlText w:val="%1.%2.%3.%4.%5.%6.%7"/>
+      <w:lvlJc w:val="left"/>
+      <w:pPr>
+        <w:ind w:left="1800" w:hanging="1440"/>
+      </w:pPr>
+      <w:rPr>
+        <w:rFonts w:hint="default"/>
+      </w:rPr>
+    </w:lvl>
+    <w:lvl w:ilvl="7">
+      <w:start w:val="1"/>
+      <w:numFmt w:val="decimal"/>
+      <w:isLgl/>
+      <w:lvlText w:val="%1.%2.%3.%4.%5.%6.%7.%8"/>
+      <w:lvlJc w:val="left"/>
+      <w:pPr>
+        <w:ind w:left="2160" w:hanging="1800"/>
+      </w:pPr>
+      <w:rPr>
+        <w:rFonts w:hint="default"/>
+      </w:rPr>
+    </w:lvl>
+    <w:lvl w:ilvl="8">
+      <w:start w:val="1"/>
+      <w:numFmt w:val="decimal"/>
+      <w:isLgl/>
+      <w:lvlText w:val="%1.%2.%3.%4.%5.%6.%7.%8.%9"/>
+      <w:lvlJc w:val="left"/>
+      <w:pPr>
+        <w:ind w:left="2160" w:hanging="1800"/>
+      </w:pPr>
+      <w:rPr>
+        <w:rFonts w:hint="default"/>
+      </w:rPr>
+    </w:lvl>
+  </w:abstractNum>
+  <w:abstractNum w:abstractNumId="2">
+    <w:nsid w:val="34096EB2"/>
+    <w:multiLevelType w:val="multilevel"/>
+    <w:tmpl w:val="02084084"/>
+    <w:lvl w:ilvl="0">
+      <w:start w:val="1"/>
+      <w:numFmt w:val="decimal"/>
+      <w:lvlText w:val="%1."/>
+      <w:lvlJc w:val="left"/>
+      <w:pPr>
+        <w:ind w:left="720" w:hanging="360"/>
+      </w:pPr>
+      <w:rPr>
+        <w:rFonts w:hint="default"/>
+      </w:rPr>
+    </w:lvl>
+    <w:lvl w:ilvl="1">
+      <w:start w:val="1"/>
+      <w:numFmt w:val="decimal"/>
+      <w:isLgl/>
+      <w:lvlText w:val="%1.%2"/>
+      <w:lvlJc w:val="left"/>
+      <w:pPr>
+        <w:ind w:left="825" w:hanging="465"/>
+      </w:pPr>
+      <w:rPr>
+        <w:rFonts w:hint="default"/>
+      </w:rPr>
+    </w:lvl>
+    <w:lvl w:ilvl="2">
+      <w:start w:val="1"/>
+      <w:numFmt w:val="decimal"/>
+      <w:isLgl/>
+      <w:lvlText w:val="%1.%2.%3"/>
+      <w:lvlJc w:val="left"/>
+      <w:pPr>
+        <w:ind w:left="1080" w:hanging="720"/>
+      </w:pPr>
+      <w:rPr>
+        <w:rFonts w:hint="default"/>
+      </w:rPr>
+    </w:lvl>
+    <w:lvl w:ilvl="3">
+      <w:start w:val="1"/>
+      <w:numFmt w:val="decimal"/>
+      <w:isLgl/>
+      <w:lvlText w:val="%1.%2.%3.%4"/>
+      <w:lvlJc w:val="left"/>
+      <w:pPr>
+        <w:ind w:left="1440" w:hanging="1080"/>
+      </w:pPr>
+      <w:rPr>
+        <w:rFonts w:hint="default"/>
+      </w:rPr>
+    </w:lvl>
+    <w:lvl w:ilvl="4">
+      <w:start w:val="1"/>
+      <w:numFmt w:val="decimal"/>
+      <w:isLgl/>
+      <w:lvlText w:val="%1.%2.%3.%4.%5"/>
+      <w:lvlJc w:val="left"/>
+      <w:pPr>
+        <w:ind w:left="1440" w:hanging="1080"/>
+      </w:pPr>
+      <w:rPr>
+        <w:rFonts w:hint="default"/>
+      </w:rPr>
+    </w:lvl>
+    <w:lvl w:ilvl="5">
+      <w:start w:val="1"/>
+      <w:numFmt w:val="decimal"/>
+      <w:isLgl/>
+      <w:lvlText w:val="%1.%2.%3.%4.%5.%6"/>
+      <w:lvlJc w:val="left"/>
+      <w:pPr>
+        <w:ind w:left="1800" w:hanging="1440"/>
+      </w:pPr>
+      <w:rPr>
+        <w:rFonts w:hint="default"/>
+      </w:rPr>
+    </w:lvl>
+    <w:lvl w:ilvl="6">
+      <w:start w:val="1"/>
+      <w:numFmt w:val="decimal"/>
+      <w:isLgl/>
+      <w:lvlText w:val="%1.%2.%3.%4.%5.%6.%7"/>
+      <w:lvlJc w:val="left"/>
+      <w:pPr>
+        <w:ind w:left="1800" w:hanging="1440"/>
+      </w:pPr>
+      <w:rPr>
+        <w:rFonts w:hint="default"/>
+      </w:rPr>
+    </w:lvl>
+    <w:lvl w:ilvl="7">
+      <w:start w:val="1"/>
+      <w:numFmt w:val="decimal"/>
+      <w:isLgl/>
+      <w:lvlText w:val="%1.%2.%3.%4.%5.%6.%7.%8"/>
+      <w:lvlJc w:val="left"/>
+      <w:pPr>
+        <w:ind w:left="2160" w:hanging="1800"/>
+      </w:pPr>
+      <w:rPr>
+        <w:rFonts w:hint="default"/>
+      </w:rPr>
+    </w:lvl>
+    <w:lvl w:ilvl="8">
+      <w:start w:val="1"/>
+      <w:numFmt w:val="decimal"/>
+      <w:isLgl/>
+      <w:lvlText w:val="%1.%2.%3.%4.%5.%6.%7.%8.%9"/>
+      <w:lvlJc w:val="left"/>
+      <w:pPr>
+        <w:ind w:left="2160" w:hanging="1800"/>
+      </w:pPr>
+      <w:rPr>
+        <w:rFonts w:hint="default"/>
+      </w:rPr>
+    </w:lvl>
+  </w:abstractNum>
+  <w:abstractNum w:abstractNumId="3">
+    <w:nsid w:val="3F9272FB"/>
+    <w:multiLevelType w:val="hybridMultilevel"/>
+    <w:tmpl w:val="5D840798"/>
+    <w:lvl w:ilvl="0" w:tplc="0409000B">
+      <w:start w:val="1"/>
+      <w:numFmt w:val="bullet"/>
+      <w:lvlText w:val=""/>
+      <w:lvlJc w:val="left"/>
+      <w:pPr>
+        <w:ind w:left="720" w:hanging="360"/>
+      </w:pPr>
+      <w:rPr>
+        <w:rFonts w:ascii="Wingdings" w:hAnsi="Wingdings" w:hint="default"/>
+      </w:rPr>
+    </w:lvl>
+    <w:lvl w:ilvl="1" w:tplc="04090003" w:tentative="1">
+      <w:start w:val="1"/>
+      <w:numFmt w:val="bullet"/>
+      <w:lvlText w:val="o"/>
+      <w:lvlJc w:val="left"/>
+      <w:pPr>
+        <w:ind w:left="1440" w:hanging="360"/>
+      </w:pPr>
+      <w:rPr>
+        <w:rFonts w:ascii="Courier New" w:hAnsi="Courier New" w:cs="Courier New" w:hint="default"/>
+      </w:rPr>
+    </w:lvl>
+    <w:lvl w:ilvl="2" w:tplc="04090005" w:tentative="1">
+      <w:start w:val="1"/>
+      <w:numFmt w:val="bullet"/>
+      <w:lvlText w:val=""/>
+      <w:lvlJc w:val="left"/>
+      <w:pPr>
+        <w:ind w:left="2160" w:hanging="360"/>
+      </w:pPr>
+      <w:rPr>
+        <w:rFonts w:ascii="Wingdings" w:hAnsi="Wingdings" w:hint="default"/>
+      </w:rPr>
+    </w:lvl>
+    <w:lvl w:ilvl="3" w:tplc="04090001" w:tentative="1">
+      <w:start w:val="1"/>
+      <w:numFmt w:val="bullet"/>
+      <w:lvlText w:val=""/>
+      <w:lvlJc w:val="left"/>
+      <w:pPr>
+        <w:ind w:left="2880" w:hanging="360"/>
+      </w:pPr>
+      <w:rPr>
+        <w:rFonts w:ascii="Symbol" w:hAnsi="Symbol" w:hint="default"/>
+      </w:rPr>
+    </w:lvl>
+    <w:lvl w:ilvl="4" w:tplc="04090003" w:tentative="1">
+      <w:start w:val="1"/>
+      <w:numFmt w:val="bullet"/>
+      <w:lvlText w:val="o"/>
+      <w:lvlJc w:val="left"/>
+      <w:pPr>
+        <w:ind w:left="3600" w:hanging="360"/>
+      </w:pPr>
+      <w:rPr>
+        <w:rFonts w:ascii="Courier New" w:hAnsi="Courier New" w:cs="Courier New" w:hint="default"/>
+      </w:rPr>
+    </w:lvl>
+    <w:lvl w:ilvl="5" w:tplc="04090005" w:tentative="1">
+      <w:start w:val="1"/>
+      <w:numFmt w:val="bullet"/>
+      <w:lvlText w:val=""/>
+      <w:lvlJc w:val="left"/>
+      <w:pPr>
+        <w:ind w:left="4320" w:hanging="360"/>
+      </w:pPr>
+      <w:rPr>
+        <w:rFonts w:ascii="Wingdings" w:hAnsi="Wingdings" w:hint="default"/>
+      </w:rPr>
+    </w:lvl>
+    <w:lvl w:ilvl="6" w:tplc="04090001" w:tentative="1">
+      <w:start w:val="1"/>
+      <w:numFmt w:val="bullet"/>
+      <w:lvlText w:val=""/>
+      <w:lvlJc w:val="left"/>
+      <w:pPr>
+        <w:ind w:left="5040" w:hanging="360"/>
+      </w:pPr>
+      <w:rPr>
+        <w:rFonts w:ascii="Symbol" w:hAnsi="Symbol" w:hint="default"/>
+      </w:rPr>
+    </w:lvl>
+    <w:lvl w:ilvl="7" w:tplc="04090003" w:tentative="1">
+      <w:start w:val="1"/>
+      <w:numFmt w:val="bullet"/>
+      <w:lvlText w:val="o"/>
+      <w:lvlJc w:val="left"/>
+      <w:pPr>
+        <w:ind w:left="5760" w:hanging="360"/>
+      </w:pPr>
+      <w:rPr>
+        <w:rFonts w:ascii="Courier New" w:hAnsi="Courier New" w:cs="Courier New" w:hint="default"/>
+      </w:rPr>
+    </w:lvl>
+    <w:lvl w:ilvl="8" w:tplc="04090005" w:tentative="1">
+      <w:start w:val="1"/>
+      <w:numFmt w:val="bullet"/>
+      <w:lvlText w:val=""/>
+      <w:lvlJc w:val="left"/>
+      <w:pPr>
+        <w:ind w:left="6480" w:hanging="360"/>
+      </w:pPr>
+      <w:rPr>
+        <w:rFonts w:ascii="Wingdings" w:hAnsi="Wingdings" w:hint="default"/>
+      </w:rPr>
+    </w:lvl>
+  </w:abstractNum>
+  <w:abstractNum w:abstractNumId="4">
+    <w:nsid w:val="438E7437"/>
+    <w:multiLevelType w:val="multilevel"/>
+    <w:tmpl w:val="C0C02408"/>
+    <w:lvl w:ilvl="0">
+      <w:start w:val="1"/>
+      <w:numFmt w:val="decimal"/>
+      <w:lvlText w:val="%1."/>
+      <w:lvlJc w:val="left"/>
+      <w:pPr>
+        <w:ind w:left="720" w:hanging="360"/>
+      </w:pPr>
+    </w:lvl>
+    <w:lvl w:ilvl="1">
+      <w:start w:val="1"/>
+      <w:numFmt w:val="decimal"/>
+      <w:isLgl/>
+      <w:lvlText w:val="%1.%2"/>
+      <w:lvlJc w:val="left"/>
+      <w:pPr>
+        <w:ind w:left="1545" w:hanging="720"/>
+      </w:pPr>
+      <w:rPr>
+        <w:rFonts w:hint="default"/>
+      </w:rPr>
+    </w:lvl>
+    <w:lvl w:ilvl="2">
+      <w:start w:val="1"/>
+      <w:numFmt w:val="decimal"/>
+      <w:isLgl/>
+      <w:lvlText w:val="%1.%2.%3"/>
+      <w:lvlJc w:val="left"/>
+      <w:pPr>
+        <w:ind w:left="2010" w:hanging="720"/>
+      </w:pPr>
+      <w:rPr>
+        <w:rFonts w:hint="default"/>
+      </w:rPr>
+    </w:lvl>
+    <w:lvl w:ilvl="3">
+      <w:start w:val="1"/>
+      <w:numFmt w:val="decimal"/>
+      <w:isLgl/>
+      <w:lvlText w:val="%1.%2.%3.%4"/>
+      <w:lvlJc w:val="left"/>
+      <w:pPr>
+        <w:ind w:left="2835" w:hanging="1080"/>
+      </w:pPr>
+      <w:rPr>
+        <w:rFonts w:hint="default"/>
+      </w:rPr>
+    </w:lvl>
+    <w:lvl w:ilvl="4">
+      <w:start w:val="1"/>
+      <w:numFmt w:val="decimal"/>
+      <w:isLgl/>
+      <w:lvlText w:val="%1.%2.%3.%4.%5"/>
+      <w:lvlJc w:val="left"/>
+      <w:pPr>
+        <w:ind w:left="3660" w:hanging="1440"/>
+      </w:pPr>
+      <w:rPr>
+        <w:rFonts w:hint="default"/>
+      </w:rPr>
+    </w:lvl>
+    <w:lvl w:ilvl="5">
+      <w:start w:val="1"/>
+      <w:numFmt w:val="decimal"/>
+      <w:isLgl/>
+      <w:lvlText w:val="%1.%2.%3.%4.%5.%6"/>
+      <w:lvlJc w:val="left"/>
+      <w:pPr>
+        <w:ind w:left="4125" w:hanging="1440"/>
+      </w:pPr>
+      <w:rPr>
+        <w:rFonts w:hint="default"/>
+      </w:rPr>
+    </w:lvl>
+    <w:lvl w:ilvl="6">
+      <w:start w:val="1"/>
+      <w:numFmt w:val="decimal"/>
+      <w:isLgl/>
+      <w:lvlText w:val="%1.%2.%3.%4.%5.%6.%7"/>
+      <w:lvlJc w:val="left"/>
+      <w:pPr>
+        <w:ind w:left="4950" w:hanging="1800"/>
+      </w:pPr>
+      <w:rPr>
+        <w:rFonts w:hint="default"/>
+      </w:rPr>
+    </w:lvl>
+    <w:lvl w:ilvl="7">
+      <w:start w:val="1"/>
+      <w:numFmt w:val="decimal"/>
+      <w:isLgl/>
+      <w:lvlText w:val="%1.%2.%3.%4.%5.%6.%7.%8"/>
+      <w:lvlJc w:val="left"/>
+      <w:pPr>
+        <w:ind w:left="5415" w:hanging="1800"/>
+      </w:pPr>
+      <w:rPr>
+        <w:rFonts w:hint="default"/>
+      </w:rPr>
+    </w:lvl>
+    <w:lvl w:ilvl="8">
+      <w:start w:val="1"/>
+      <w:numFmt w:val="decimal"/>
+      <w:isLgl/>
+      <w:lvlText w:val="%1.%2.%3.%4.%5.%6.%7.%8.%9"/>
+      <w:lvlJc w:val="left"/>
+      <w:pPr>
+        <w:ind w:left="6240" w:hanging="2160"/>
+      </w:pPr>
+      <w:rPr>
+        <w:rFonts w:hint="default"/>
+      </w:rPr>
+    </w:lvl>
+  </w:abstractNum>
+  <w:abstractNum w:abstractNumId="5">
     <w:nsid w:val="49A45239"/>
     <w:multiLevelType w:val="hybridMultilevel"/>
     <w:tmpl w:val="4F3ADBB8"/>
@@ -514,8 +2473,362 @@
       </w:pPr>
     </w:lvl>
   </w:abstractNum>
+  <w:abstractNum w:abstractNumId="6">
+    <w:nsid w:val="501B5B34"/>
+    <w:multiLevelType w:val="multilevel"/>
+    <w:tmpl w:val="93F481EC"/>
+    <w:lvl w:ilvl="0">
+      <w:start w:val="3"/>
+      <w:numFmt w:val="decimal"/>
+      <w:lvlText w:val="%1."/>
+      <w:lvlJc w:val="left"/>
+      <w:pPr>
+        <w:ind w:left="720" w:hanging="360"/>
+      </w:pPr>
+      <w:rPr>
+        <w:rFonts w:hint="default"/>
+      </w:rPr>
+    </w:lvl>
+    <w:lvl w:ilvl="1">
+      <w:start w:val="10"/>
+      <w:numFmt w:val="decimal"/>
+      <w:lvlText w:val="%2."/>
+      <w:lvlJc w:val="left"/>
+      <w:pPr>
+        <w:ind w:left="825" w:hanging="465"/>
+      </w:pPr>
+      <w:rPr>
+        <w:rFonts w:hint="default"/>
+      </w:rPr>
+    </w:lvl>
+    <w:lvl w:ilvl="2">
+      <w:start w:val="1"/>
+      <w:numFmt w:val="decimal"/>
+      <w:isLgl/>
+      <w:lvlText w:val="%1.%2.%3"/>
+      <w:lvlJc w:val="left"/>
+      <w:pPr>
+        <w:ind w:left="1080" w:hanging="720"/>
+      </w:pPr>
+      <w:rPr>
+        <w:rFonts w:hint="default"/>
+      </w:rPr>
+    </w:lvl>
+    <w:lvl w:ilvl="3">
+      <w:start w:val="1"/>
+      <w:numFmt w:val="decimal"/>
+      <w:isLgl/>
+      <w:lvlText w:val="%1.%2.%3.%4"/>
+      <w:lvlJc w:val="left"/>
+      <w:pPr>
+        <w:ind w:left="1440" w:hanging="1080"/>
+      </w:pPr>
+      <w:rPr>
+        <w:rFonts w:hint="default"/>
+      </w:rPr>
+    </w:lvl>
+    <w:lvl w:ilvl="4">
+      <w:start w:val="1"/>
+      <w:numFmt w:val="decimal"/>
+      <w:isLgl/>
+      <w:lvlText w:val="%1.%2.%3.%4.%5"/>
+      <w:lvlJc w:val="left"/>
+      <w:pPr>
+        <w:ind w:left="1440" w:hanging="1080"/>
+      </w:pPr>
+      <w:rPr>
+        <w:rFonts w:hint="default"/>
+      </w:rPr>
+    </w:lvl>
+    <w:lvl w:ilvl="5">
+      <w:start w:val="1"/>
+      <w:numFmt w:val="decimal"/>
+      <w:isLgl/>
+      <w:lvlText w:val="%1.%2.%3.%4.%5.%6"/>
+      <w:lvlJc w:val="left"/>
+      <w:pPr>
+        <w:ind w:left="1800" w:hanging="1440"/>
+      </w:pPr>
+      <w:rPr>
+        <w:rFonts w:hint="default"/>
+      </w:rPr>
+    </w:lvl>
+    <w:lvl w:ilvl="6">
+      <w:start w:val="1"/>
+      <w:numFmt w:val="decimal"/>
+      <w:isLgl/>
+      <w:lvlText w:val="%1.%2.%3.%4.%5.%6.%7"/>
+      <w:lvlJc w:val="left"/>
+      <w:pPr>
+        <w:ind w:left="1800" w:hanging="1440"/>
+      </w:pPr>
+      <w:rPr>
+        <w:rFonts w:hint="default"/>
+      </w:rPr>
+    </w:lvl>
+    <w:lvl w:ilvl="7">
+      <w:start w:val="1"/>
+      <w:numFmt w:val="decimal"/>
+      <w:isLgl/>
+      <w:lvlText w:val="%1.%2.%3.%4.%5.%6.%7.%8"/>
+      <w:lvlJc w:val="left"/>
+      <w:pPr>
+        <w:ind w:left="2160" w:hanging="1800"/>
+      </w:pPr>
+      <w:rPr>
+        <w:rFonts w:hint="default"/>
+      </w:rPr>
+    </w:lvl>
+    <w:lvl w:ilvl="8">
+      <w:start w:val="1"/>
+      <w:numFmt w:val="decimal"/>
+      <w:isLgl/>
+      <w:lvlText w:val="%1.%2.%3.%4.%5.%6.%7.%8.%9"/>
+      <w:lvlJc w:val="left"/>
+      <w:pPr>
+        <w:ind w:left="2160" w:hanging="1800"/>
+      </w:pPr>
+      <w:rPr>
+        <w:rFonts w:hint="default"/>
+      </w:rPr>
+    </w:lvl>
+  </w:abstractNum>
+  <w:abstractNum w:abstractNumId="7">
+    <w:nsid w:val="603A6DD6"/>
+    <w:multiLevelType w:val="hybridMultilevel"/>
+    <w:tmpl w:val="8802594A"/>
+    <w:lvl w:ilvl="0" w:tplc="309E9598">
+      <w:start w:val="4"/>
+      <w:numFmt w:val="decimal"/>
+      <w:lvlText w:val="%1"/>
+      <w:lvlJc w:val="left"/>
+      <w:pPr>
+        <w:ind w:left="720" w:hanging="360"/>
+      </w:pPr>
+      <w:rPr>
+        <w:rFonts w:hint="default"/>
+      </w:rPr>
+    </w:lvl>
+    <w:lvl w:ilvl="1" w:tplc="04090019" w:tentative="1">
+      <w:start w:val="1"/>
+      <w:numFmt w:val="lowerLetter"/>
+      <w:lvlText w:val="%2."/>
+      <w:lvlJc w:val="left"/>
+      <w:pPr>
+        <w:ind w:left="1440" w:hanging="360"/>
+      </w:pPr>
+    </w:lvl>
+    <w:lvl w:ilvl="2" w:tplc="0409001B" w:tentative="1">
+      <w:start w:val="1"/>
+      <w:numFmt w:val="lowerRoman"/>
+      <w:lvlText w:val="%3."/>
+      <w:lvlJc w:val="right"/>
+      <w:pPr>
+        <w:ind w:left="2160" w:hanging="180"/>
+      </w:pPr>
+    </w:lvl>
+    <w:lvl w:ilvl="3" w:tplc="0409000F" w:tentative="1">
+      <w:start w:val="1"/>
+      <w:numFmt w:val="decimal"/>
+      <w:lvlText w:val="%4."/>
+      <w:lvlJc w:val="left"/>
+      <w:pPr>
+        <w:ind w:left="2880" w:hanging="360"/>
+      </w:pPr>
+    </w:lvl>
+    <w:lvl w:ilvl="4" w:tplc="04090019" w:tentative="1">
+      <w:start w:val="1"/>
+      <w:numFmt w:val="lowerLetter"/>
+      <w:lvlText w:val="%5."/>
+      <w:lvlJc w:val="left"/>
+      <w:pPr>
+        <w:ind w:left="3600" w:hanging="360"/>
+      </w:pPr>
+    </w:lvl>
+    <w:lvl w:ilvl="5" w:tplc="0409001B" w:tentative="1">
+      <w:start w:val="1"/>
+      <w:numFmt w:val="lowerRoman"/>
+      <w:lvlText w:val="%6."/>
+      <w:lvlJc w:val="right"/>
+      <w:pPr>
+        <w:ind w:left="4320" w:hanging="180"/>
+      </w:pPr>
+    </w:lvl>
+    <w:lvl w:ilvl="6" w:tplc="0409000F" w:tentative="1">
+      <w:start w:val="1"/>
+      <w:numFmt w:val="decimal"/>
+      <w:lvlText w:val="%7."/>
+      <w:lvlJc w:val="left"/>
+      <w:pPr>
+        <w:ind w:left="5040" w:hanging="360"/>
+      </w:pPr>
+    </w:lvl>
+    <w:lvl w:ilvl="7" w:tplc="04090019" w:tentative="1">
+      <w:start w:val="1"/>
+      <w:numFmt w:val="lowerLetter"/>
+      <w:lvlText w:val="%8."/>
+      <w:lvlJc w:val="left"/>
+      <w:pPr>
+        <w:ind w:left="5760" w:hanging="360"/>
+      </w:pPr>
+    </w:lvl>
+    <w:lvl w:ilvl="8" w:tplc="0409001B" w:tentative="1">
+      <w:start w:val="1"/>
+      <w:numFmt w:val="lowerRoman"/>
+      <w:lvlText w:val="%9."/>
+      <w:lvlJc w:val="right"/>
+      <w:pPr>
+        <w:ind w:left="6480" w:hanging="180"/>
+      </w:pPr>
+    </w:lvl>
+  </w:abstractNum>
+  <w:abstractNum w:abstractNumId="8">
+    <w:nsid w:val="76BA1ED9"/>
+    <w:multiLevelType w:val="multilevel"/>
+    <w:tmpl w:val="82A2EB50"/>
+    <w:lvl w:ilvl="0">
+      <w:start w:val="1"/>
+      <w:numFmt w:val="decimal"/>
+      <w:lvlText w:val="%1."/>
+      <w:lvlJc w:val="left"/>
+      <w:pPr>
+        <w:ind w:left="720" w:hanging="360"/>
+      </w:pPr>
+      <w:rPr>
+        <w:rFonts w:hint="default"/>
+      </w:rPr>
+    </w:lvl>
+    <w:lvl w:ilvl="1">
+      <w:start w:val="1"/>
+      <w:numFmt w:val="decimal"/>
+      <w:isLgl/>
+      <w:lvlText w:val="%1.%2"/>
+      <w:lvlJc w:val="left"/>
+      <w:pPr>
+        <w:ind w:left="825" w:hanging="465"/>
+      </w:pPr>
+      <w:rPr>
+        <w:rFonts w:hint="default"/>
+      </w:rPr>
+    </w:lvl>
+    <w:lvl w:ilvl="2">
+      <w:start w:val="1"/>
+      <w:numFmt w:val="decimal"/>
+      <w:isLgl/>
+      <w:lvlText w:val="%1.%2.%3"/>
+      <w:lvlJc w:val="left"/>
+      <w:pPr>
+        <w:ind w:left="1080" w:hanging="720"/>
+      </w:pPr>
+      <w:rPr>
+        <w:rFonts w:hint="default"/>
+      </w:rPr>
+    </w:lvl>
+    <w:lvl w:ilvl="3">
+      <w:start w:val="1"/>
+      <w:numFmt w:val="decimal"/>
+      <w:isLgl/>
+      <w:lvlText w:val="%1.%2.%3.%4"/>
+      <w:lvlJc w:val="left"/>
+      <w:pPr>
+        <w:ind w:left="1440" w:hanging="1080"/>
+      </w:pPr>
+      <w:rPr>
+        <w:rFonts w:hint="default"/>
+      </w:rPr>
+    </w:lvl>
+    <w:lvl w:ilvl="4">
+      <w:start w:val="1"/>
+      <w:numFmt w:val="decimal"/>
+      <w:isLgl/>
+      <w:lvlText w:val="%1.%2.%3.%4.%5"/>
+      <w:lvlJc w:val="left"/>
+      <w:pPr>
+        <w:ind w:left="1440" w:hanging="1080"/>
+      </w:pPr>
+      <w:rPr>
+        <w:rFonts w:hint="default"/>
+      </w:rPr>
+    </w:lvl>
+    <w:lvl w:ilvl="5">
+      <w:start w:val="1"/>
+      <w:numFmt w:val="decimal"/>
+      <w:isLgl/>
+      <w:lvlText w:val="%1.%2.%3.%4.%5.%6"/>
+      <w:lvlJc w:val="left"/>
+      <w:pPr>
+        <w:ind w:left="1800" w:hanging="1440"/>
+      </w:pPr>
+      <w:rPr>
+        <w:rFonts w:hint="default"/>
+      </w:rPr>
+    </w:lvl>
+    <w:lvl w:ilvl="6">
+      <w:start w:val="1"/>
+      <w:numFmt w:val="decimal"/>
+      <w:isLgl/>
+      <w:lvlText w:val="%1.%2.%3.%4.%5.%6.%7"/>
+      <w:lvlJc w:val="left"/>
+      <w:pPr>
+        <w:ind w:left="1800" w:hanging="1440"/>
+      </w:pPr>
+      <w:rPr>
+        <w:rFonts w:hint="default"/>
+      </w:rPr>
+    </w:lvl>
+    <w:lvl w:ilvl="7">
+      <w:start w:val="1"/>
+      <w:numFmt w:val="decimal"/>
+      <w:isLgl/>
+      <w:lvlText w:val="%1.%2.%3.%4.%5.%6.%7.%8"/>
+      <w:lvlJc w:val="left"/>
+      <w:pPr>
+        <w:ind w:left="2160" w:hanging="1800"/>
+      </w:pPr>
+      <w:rPr>
+        <w:rFonts w:hint="default"/>
+      </w:rPr>
+    </w:lvl>
+    <w:lvl w:ilvl="8">
+      <w:start w:val="1"/>
+      <w:numFmt w:val="decimal"/>
+      <w:isLgl/>
+      <w:lvlText w:val="%1.%2.%3.%4.%5.%6.%7.%8.%9"/>
+      <w:lvlJc w:val="left"/>
+      <w:pPr>
+        <w:ind w:left="2160" w:hanging="1800"/>
+      </w:pPr>
+      <w:rPr>
+        <w:rFonts w:hint="default"/>
+      </w:rPr>
+    </w:lvl>
+  </w:abstractNum>
   <w:num w:numId="1">
+    <w:abstractNumId w:val="5"/>
+  </w:num>
+  <w:num w:numId="2">
+    <w:abstractNumId w:val="4"/>
+  </w:num>
+  <w:num w:numId="3">
+    <w:abstractNumId w:val="3"/>
+  </w:num>
+  <w:num w:numId="4">
     <w:abstractNumId w:val="0"/>
+  </w:num>
+  <w:num w:numId="5">
+    <w:abstractNumId w:val="8"/>
+  </w:num>
+  <w:num w:numId="6">
+    <w:abstractNumId w:val="2"/>
+  </w:num>
+  <w:num w:numId="7">
+    <w:abstractNumId w:val="1"/>
+  </w:num>
+  <w:num w:numId="8">
+    <w:abstractNumId w:val="7"/>
+  </w:num>
+  <w:num w:numId="9">
+    <w:abstractNumId w:val="6"/>
   </w:num>
 </w:numbering>
 </file>
@@ -679,6 +2992,79 @@
   <w:style w:type="paragraph" w:default="1" w:styleId="Normal">
     <w:name w:val="Normal"/>
     <w:qFormat/>
+    <w:rsid w:val="00B54BD0"/>
+    <w:rPr>
+      <w:rFonts w:ascii="Arial" w:hAnsi="Arial" w:cs="Arial"/>
+      <w:sz w:val="24"/>
+      <w:szCs w:val="24"/>
+    </w:rPr>
+  </w:style>
+  <w:style w:type="paragraph" w:styleId="Ttulo1">
+    <w:name w:val="heading 1"/>
+    <w:basedOn w:val="Normal"/>
+    <w:next w:val="Normal"/>
+    <w:link w:val="Ttulo1Char"/>
+    <w:uiPriority w:val="9"/>
+    <w:qFormat/>
+    <w:rsid w:val="00B54BD0"/>
+    <w:pPr>
+      <w:keepNext/>
+      <w:keepLines/>
+      <w:spacing w:before="480" w:after="0" w:line="480" w:lineRule="auto"/>
+      <w:outlineLvl w:val="0"/>
+    </w:pPr>
+    <w:rPr>
+      <w:rFonts w:ascii="Rockwell" w:eastAsiaTheme="majorEastAsia" w:hAnsi="Rockwell" w:cstheme="majorBidi"/>
+      <w:b/>
+      <w:bCs/>
+      <w:sz w:val="32"/>
+      <w:szCs w:val="32"/>
+    </w:rPr>
+  </w:style>
+  <w:style w:type="paragraph" w:styleId="Ttulo2">
+    <w:name w:val="heading 2"/>
+    <w:basedOn w:val="Normal"/>
+    <w:next w:val="Normal"/>
+    <w:link w:val="Ttulo2Char"/>
+    <w:uiPriority w:val="9"/>
+    <w:unhideWhenUsed/>
+    <w:qFormat/>
+    <w:rsid w:val="00B54BD0"/>
+    <w:pPr>
+      <w:keepNext/>
+      <w:keepLines/>
+      <w:spacing w:before="200" w:after="0" w:line="360" w:lineRule="auto"/>
+      <w:outlineLvl w:val="1"/>
+    </w:pPr>
+    <w:rPr>
+      <w:rFonts w:eastAsiaTheme="majorEastAsia"/>
+      <w:b/>
+      <w:bCs/>
+      <w:sz w:val="28"/>
+      <w:szCs w:val="28"/>
+    </w:rPr>
+  </w:style>
+  <w:style w:type="paragraph" w:styleId="Ttulo3">
+    <w:name w:val="heading 3"/>
+    <w:basedOn w:val="Normal"/>
+    <w:next w:val="Normal"/>
+    <w:link w:val="Ttulo3Char"/>
+    <w:uiPriority w:val="9"/>
+    <w:unhideWhenUsed/>
+    <w:qFormat/>
+    <w:rsid w:val="00B54BD0"/>
+    <w:pPr>
+      <w:keepNext/>
+      <w:keepLines/>
+      <w:spacing w:before="200" w:after="0"/>
+      <w:outlineLvl w:val="2"/>
+    </w:pPr>
+    <w:rPr>
+      <w:rFonts w:asciiTheme="majorHAnsi" w:eastAsiaTheme="majorEastAsia" w:hAnsiTheme="majorHAnsi" w:cstheme="majorBidi"/>
+      <w:b/>
+      <w:bCs/>
+      <w:color w:val="4F81BD" w:themeColor="accent1"/>
+    </w:rPr>
   </w:style>
   <w:style w:type="character" w:default="1" w:styleId="Fontepargpadro">
     <w:name w:val="Default Paragraph Font"/>
@@ -716,6 +3102,7 @@
       <w:spacing w:after="0" w:line="240" w:lineRule="auto"/>
     </w:pPr>
     <w:tblPr>
+      <w:tblInd w:w="0" w:type="dxa"/>
       <w:tblBorders>
         <w:top w:val="single" w:sz="4" w:space="0" w:color="auto"/>
         <w:left w:val="single" w:sz="4" w:space="0" w:color="auto"/>
@@ -724,6 +3111,12 @@
         <w:insideH w:val="single" w:sz="4" w:space="0" w:color="auto"/>
         <w:insideV w:val="single" w:sz="4" w:space="0" w:color="auto"/>
       </w:tblBorders>
+      <w:tblCellMar>
+        <w:top w:w="0" w:type="dxa"/>
+        <w:left w:w="108" w:type="dxa"/>
+        <w:bottom w:w="0" w:type="dxa"/>
+        <w:right w:w="108" w:type="dxa"/>
+      </w:tblCellMar>
     </w:tblPr>
   </w:style>
   <w:style w:type="paragraph" w:styleId="PargrafodaLista">
@@ -735,6 +3128,130 @@
     <w:pPr>
       <w:ind w:left="720"/>
       <w:contextualSpacing/>
+    </w:pPr>
+  </w:style>
+  <w:style w:type="character" w:customStyle="1" w:styleId="Ttulo1Char">
+    <w:name w:val="Título 1 Char"/>
+    <w:basedOn w:val="Fontepargpadro"/>
+    <w:link w:val="Ttulo1"/>
+    <w:uiPriority w:val="9"/>
+    <w:rsid w:val="00B54BD0"/>
+    <w:rPr>
+      <w:rFonts w:ascii="Rockwell" w:eastAsiaTheme="majorEastAsia" w:hAnsi="Rockwell" w:cstheme="majorBidi"/>
+      <w:b/>
+      <w:bCs/>
+      <w:sz w:val="32"/>
+      <w:szCs w:val="32"/>
+    </w:rPr>
+  </w:style>
+  <w:style w:type="paragraph" w:styleId="CabealhodoSumrio">
+    <w:name w:val="TOC Heading"/>
+    <w:basedOn w:val="Ttulo1"/>
+    <w:next w:val="Normal"/>
+    <w:uiPriority w:val="39"/>
+    <w:unhideWhenUsed/>
+    <w:qFormat/>
+    <w:rsid w:val="006234DA"/>
+    <w:pPr>
+      <w:outlineLvl w:val="9"/>
+    </w:pPr>
+    <w:rPr>
+      <w:lang w:val="en-US"/>
+    </w:rPr>
+  </w:style>
+  <w:style w:type="paragraph" w:styleId="Textodebalo">
+    <w:name w:val="Balloon Text"/>
+    <w:basedOn w:val="Normal"/>
+    <w:link w:val="TextodebaloChar"/>
+    <w:uiPriority w:val="99"/>
+    <w:semiHidden/>
+    <w:unhideWhenUsed/>
+    <w:rsid w:val="006234DA"/>
+    <w:pPr>
+      <w:spacing w:after="0" w:line="240" w:lineRule="auto"/>
+    </w:pPr>
+    <w:rPr>
+      <w:rFonts w:ascii="Tahoma" w:hAnsi="Tahoma" w:cs="Tahoma"/>
+      <w:sz w:val="16"/>
+      <w:szCs w:val="16"/>
+    </w:rPr>
+  </w:style>
+  <w:style w:type="character" w:customStyle="1" w:styleId="TextodebaloChar">
+    <w:name w:val="Texto de balão Char"/>
+    <w:basedOn w:val="Fontepargpadro"/>
+    <w:link w:val="Textodebalo"/>
+    <w:uiPriority w:val="99"/>
+    <w:semiHidden/>
+    <w:rsid w:val="006234DA"/>
+    <w:rPr>
+      <w:rFonts w:ascii="Tahoma" w:hAnsi="Tahoma" w:cs="Tahoma"/>
+      <w:sz w:val="16"/>
+      <w:szCs w:val="16"/>
+    </w:rPr>
+  </w:style>
+  <w:style w:type="paragraph" w:styleId="Sumrio1">
+    <w:name w:val="toc 1"/>
+    <w:basedOn w:val="Normal"/>
+    <w:next w:val="Normal"/>
+    <w:autoRedefine/>
+    <w:uiPriority w:val="39"/>
+    <w:unhideWhenUsed/>
+    <w:rsid w:val="006234DA"/>
+    <w:pPr>
+      <w:spacing w:after="100"/>
+    </w:pPr>
+  </w:style>
+  <w:style w:type="character" w:styleId="Hyperlink">
+    <w:name w:val="Hyperlink"/>
+    <w:basedOn w:val="Fontepargpadro"/>
+    <w:uiPriority w:val="99"/>
+    <w:unhideWhenUsed/>
+    <w:rsid w:val="006234DA"/>
+    <w:rPr>
+      <w:color w:val="0000FF" w:themeColor="hyperlink"/>
+      <w:u w:val="single"/>
+    </w:rPr>
+  </w:style>
+  <w:style w:type="character" w:customStyle="1" w:styleId="Ttulo2Char">
+    <w:name w:val="Título 2 Char"/>
+    <w:basedOn w:val="Fontepargpadro"/>
+    <w:link w:val="Ttulo2"/>
+    <w:uiPriority w:val="9"/>
+    <w:rsid w:val="00B54BD0"/>
+    <w:rPr>
+      <w:rFonts w:ascii="Arial" w:eastAsiaTheme="majorEastAsia" w:hAnsi="Arial" w:cs="Arial"/>
+      <w:b/>
+      <w:bCs/>
+      <w:sz w:val="28"/>
+      <w:szCs w:val="28"/>
+    </w:rPr>
+  </w:style>
+  <w:style w:type="character" w:customStyle="1" w:styleId="Ttulo3Char">
+    <w:name w:val="Título 3 Char"/>
+    <w:basedOn w:val="Fontepargpadro"/>
+    <w:link w:val="Ttulo3"/>
+    <w:uiPriority w:val="9"/>
+    <w:rsid w:val="00B54BD0"/>
+    <w:rPr>
+      <w:rFonts w:asciiTheme="majorHAnsi" w:eastAsiaTheme="majorEastAsia" w:hAnsiTheme="majorHAnsi" w:cstheme="majorBidi"/>
+      <w:b/>
+      <w:bCs/>
+      <w:color w:val="4F81BD" w:themeColor="accent1"/>
+      <w:sz w:val="24"/>
+      <w:szCs w:val="24"/>
+    </w:rPr>
+  </w:style>
+  <w:style w:type="paragraph" w:styleId="Sumrio2">
+    <w:name w:val="toc 2"/>
+    <w:basedOn w:val="Normal"/>
+    <w:next w:val="Normal"/>
+    <w:autoRedefine/>
+    <w:uiPriority w:val="39"/>
+    <w:unhideWhenUsed/>
+    <w:rsid w:val="00F26B2E"/>
+    <w:pPr>
+      <w:spacing w:after="100"/>
+      <w:ind w:left="240"/>
     </w:pPr>
   </w:style>
 </w:styles>
@@ -899,6 +3416,79 @@
   <w:style w:type="paragraph" w:default="1" w:styleId="Normal">
     <w:name w:val="Normal"/>
     <w:qFormat/>
+    <w:rsid w:val="00B54BD0"/>
+    <w:rPr>
+      <w:rFonts w:ascii="Arial" w:hAnsi="Arial" w:cs="Arial"/>
+      <w:sz w:val="24"/>
+      <w:szCs w:val="24"/>
+    </w:rPr>
+  </w:style>
+  <w:style w:type="paragraph" w:styleId="Ttulo1">
+    <w:name w:val="heading 1"/>
+    <w:basedOn w:val="Normal"/>
+    <w:next w:val="Normal"/>
+    <w:link w:val="Ttulo1Char"/>
+    <w:uiPriority w:val="9"/>
+    <w:qFormat/>
+    <w:rsid w:val="00B54BD0"/>
+    <w:pPr>
+      <w:keepNext/>
+      <w:keepLines/>
+      <w:spacing w:before="480" w:after="0" w:line="480" w:lineRule="auto"/>
+      <w:outlineLvl w:val="0"/>
+    </w:pPr>
+    <w:rPr>
+      <w:rFonts w:ascii="Rockwell" w:eastAsiaTheme="majorEastAsia" w:hAnsi="Rockwell" w:cstheme="majorBidi"/>
+      <w:b/>
+      <w:bCs/>
+      <w:sz w:val="32"/>
+      <w:szCs w:val="32"/>
+    </w:rPr>
+  </w:style>
+  <w:style w:type="paragraph" w:styleId="Ttulo2">
+    <w:name w:val="heading 2"/>
+    <w:basedOn w:val="Normal"/>
+    <w:next w:val="Normal"/>
+    <w:link w:val="Ttulo2Char"/>
+    <w:uiPriority w:val="9"/>
+    <w:unhideWhenUsed/>
+    <w:qFormat/>
+    <w:rsid w:val="00B54BD0"/>
+    <w:pPr>
+      <w:keepNext/>
+      <w:keepLines/>
+      <w:spacing w:before="200" w:after="0" w:line="360" w:lineRule="auto"/>
+      <w:outlineLvl w:val="1"/>
+    </w:pPr>
+    <w:rPr>
+      <w:rFonts w:eastAsiaTheme="majorEastAsia"/>
+      <w:b/>
+      <w:bCs/>
+      <w:sz w:val="28"/>
+      <w:szCs w:val="28"/>
+    </w:rPr>
+  </w:style>
+  <w:style w:type="paragraph" w:styleId="Ttulo3">
+    <w:name w:val="heading 3"/>
+    <w:basedOn w:val="Normal"/>
+    <w:next w:val="Normal"/>
+    <w:link w:val="Ttulo3Char"/>
+    <w:uiPriority w:val="9"/>
+    <w:unhideWhenUsed/>
+    <w:qFormat/>
+    <w:rsid w:val="00B54BD0"/>
+    <w:pPr>
+      <w:keepNext/>
+      <w:keepLines/>
+      <w:spacing w:before="200" w:after="0"/>
+      <w:outlineLvl w:val="2"/>
+    </w:pPr>
+    <w:rPr>
+      <w:rFonts w:asciiTheme="majorHAnsi" w:eastAsiaTheme="majorEastAsia" w:hAnsiTheme="majorHAnsi" w:cstheme="majorBidi"/>
+      <w:b/>
+      <w:bCs/>
+      <w:color w:val="4F81BD" w:themeColor="accent1"/>
+    </w:rPr>
   </w:style>
   <w:style w:type="character" w:default="1" w:styleId="Fontepargpadro">
     <w:name w:val="Default Paragraph Font"/>
@@ -936,6 +3526,7 @@
       <w:spacing w:after="0" w:line="240" w:lineRule="auto"/>
     </w:pPr>
     <w:tblPr>
+      <w:tblInd w:w="0" w:type="dxa"/>
       <w:tblBorders>
         <w:top w:val="single" w:sz="4" w:space="0" w:color="auto"/>
         <w:left w:val="single" w:sz="4" w:space="0" w:color="auto"/>
@@ -944,6 +3535,12 @@
         <w:insideH w:val="single" w:sz="4" w:space="0" w:color="auto"/>
         <w:insideV w:val="single" w:sz="4" w:space="0" w:color="auto"/>
       </w:tblBorders>
+      <w:tblCellMar>
+        <w:top w:w="0" w:type="dxa"/>
+        <w:left w:w="108" w:type="dxa"/>
+        <w:bottom w:w="0" w:type="dxa"/>
+        <w:right w:w="108" w:type="dxa"/>
+      </w:tblCellMar>
     </w:tblPr>
   </w:style>
   <w:style w:type="paragraph" w:styleId="PargrafodaLista">
@@ -955,6 +3552,130 @@
     <w:pPr>
       <w:ind w:left="720"/>
       <w:contextualSpacing/>
+    </w:pPr>
+  </w:style>
+  <w:style w:type="character" w:customStyle="1" w:styleId="Ttulo1Char">
+    <w:name w:val="Título 1 Char"/>
+    <w:basedOn w:val="Fontepargpadro"/>
+    <w:link w:val="Ttulo1"/>
+    <w:uiPriority w:val="9"/>
+    <w:rsid w:val="00B54BD0"/>
+    <w:rPr>
+      <w:rFonts w:ascii="Rockwell" w:eastAsiaTheme="majorEastAsia" w:hAnsi="Rockwell" w:cstheme="majorBidi"/>
+      <w:b/>
+      <w:bCs/>
+      <w:sz w:val="32"/>
+      <w:szCs w:val="32"/>
+    </w:rPr>
+  </w:style>
+  <w:style w:type="paragraph" w:styleId="CabealhodoSumrio">
+    <w:name w:val="TOC Heading"/>
+    <w:basedOn w:val="Ttulo1"/>
+    <w:next w:val="Normal"/>
+    <w:uiPriority w:val="39"/>
+    <w:unhideWhenUsed/>
+    <w:qFormat/>
+    <w:rsid w:val="006234DA"/>
+    <w:pPr>
+      <w:outlineLvl w:val="9"/>
+    </w:pPr>
+    <w:rPr>
+      <w:lang w:val="en-US"/>
+    </w:rPr>
+  </w:style>
+  <w:style w:type="paragraph" w:styleId="Textodebalo">
+    <w:name w:val="Balloon Text"/>
+    <w:basedOn w:val="Normal"/>
+    <w:link w:val="TextodebaloChar"/>
+    <w:uiPriority w:val="99"/>
+    <w:semiHidden/>
+    <w:unhideWhenUsed/>
+    <w:rsid w:val="006234DA"/>
+    <w:pPr>
+      <w:spacing w:after="0" w:line="240" w:lineRule="auto"/>
+    </w:pPr>
+    <w:rPr>
+      <w:rFonts w:ascii="Tahoma" w:hAnsi="Tahoma" w:cs="Tahoma"/>
+      <w:sz w:val="16"/>
+      <w:szCs w:val="16"/>
+    </w:rPr>
+  </w:style>
+  <w:style w:type="character" w:customStyle="1" w:styleId="TextodebaloChar">
+    <w:name w:val="Texto de balão Char"/>
+    <w:basedOn w:val="Fontepargpadro"/>
+    <w:link w:val="Textodebalo"/>
+    <w:uiPriority w:val="99"/>
+    <w:semiHidden/>
+    <w:rsid w:val="006234DA"/>
+    <w:rPr>
+      <w:rFonts w:ascii="Tahoma" w:hAnsi="Tahoma" w:cs="Tahoma"/>
+      <w:sz w:val="16"/>
+      <w:szCs w:val="16"/>
+    </w:rPr>
+  </w:style>
+  <w:style w:type="paragraph" w:styleId="Sumrio1">
+    <w:name w:val="toc 1"/>
+    <w:basedOn w:val="Normal"/>
+    <w:next w:val="Normal"/>
+    <w:autoRedefine/>
+    <w:uiPriority w:val="39"/>
+    <w:unhideWhenUsed/>
+    <w:rsid w:val="006234DA"/>
+    <w:pPr>
+      <w:spacing w:after="100"/>
+    </w:pPr>
+  </w:style>
+  <w:style w:type="character" w:styleId="Hyperlink">
+    <w:name w:val="Hyperlink"/>
+    <w:basedOn w:val="Fontepargpadro"/>
+    <w:uiPriority w:val="99"/>
+    <w:unhideWhenUsed/>
+    <w:rsid w:val="006234DA"/>
+    <w:rPr>
+      <w:color w:val="0000FF" w:themeColor="hyperlink"/>
+      <w:u w:val="single"/>
+    </w:rPr>
+  </w:style>
+  <w:style w:type="character" w:customStyle="1" w:styleId="Ttulo2Char">
+    <w:name w:val="Título 2 Char"/>
+    <w:basedOn w:val="Fontepargpadro"/>
+    <w:link w:val="Ttulo2"/>
+    <w:uiPriority w:val="9"/>
+    <w:rsid w:val="00B54BD0"/>
+    <w:rPr>
+      <w:rFonts w:ascii="Arial" w:eastAsiaTheme="majorEastAsia" w:hAnsi="Arial" w:cs="Arial"/>
+      <w:b/>
+      <w:bCs/>
+      <w:sz w:val="28"/>
+      <w:szCs w:val="28"/>
+    </w:rPr>
+  </w:style>
+  <w:style w:type="character" w:customStyle="1" w:styleId="Ttulo3Char">
+    <w:name w:val="Título 3 Char"/>
+    <w:basedOn w:val="Fontepargpadro"/>
+    <w:link w:val="Ttulo3"/>
+    <w:uiPriority w:val="9"/>
+    <w:rsid w:val="00B54BD0"/>
+    <w:rPr>
+      <w:rFonts w:asciiTheme="majorHAnsi" w:eastAsiaTheme="majorEastAsia" w:hAnsiTheme="majorHAnsi" w:cstheme="majorBidi"/>
+      <w:b/>
+      <w:bCs/>
+      <w:color w:val="4F81BD" w:themeColor="accent1"/>
+      <w:sz w:val="24"/>
+      <w:szCs w:val="24"/>
+    </w:rPr>
+  </w:style>
+  <w:style w:type="paragraph" w:styleId="Sumrio2">
+    <w:name w:val="toc 2"/>
+    <w:basedOn w:val="Normal"/>
+    <w:next w:val="Normal"/>
+    <w:autoRedefine/>
+    <w:uiPriority w:val="39"/>
+    <w:unhideWhenUsed/>
+    <w:rsid w:val="00F26B2E"/>
+    <w:pPr>
+      <w:spacing w:after="100"/>
+      <w:ind w:left="240"/>
     </w:pPr>
   </w:style>
 </w:styles>
@@ -1243,4 +3964,16 @@
   <a:objectDefaults/>
   <a:extraClrSchemeLst/>
 </a:theme>
+</file>
+
+<file path=customXml/item1.xml><?xml version="1.0" encoding="utf-8"?>
+<b:Sources xmlns:b="http://schemas.openxmlformats.org/officeDocument/2006/bibliography" xmlns="http://schemas.openxmlformats.org/officeDocument/2006/bibliography" SelectedStyle="\APA.XSL" StyleName="APA"/>
+</file>
+
+<file path=customXml/itemProps1.xml><?xml version="1.0" encoding="utf-8"?>
+<ds:datastoreItem xmlns:ds="http://schemas.openxmlformats.org/officeDocument/2006/customXml" ds:itemID="{EBE979CE-0596-4294-BC23-8E10F75C4E52}">
+  <ds:schemaRefs>
+    <ds:schemaRef ds:uri="http://schemas.openxmlformats.org/officeDocument/2006/bibliography"/>
+  </ds:schemaRefs>
+</ds:datastoreItem>
 </file>
</xml_diff>

<commit_message>
A true warrior should not run from his battles. I looked away too much. I'm back now, hope it's not too late.
</commit_message>
<xml_diff>
--- a/Documentação/Especificação de requisitos.docx
+++ b/Documentação/Especificação de requisitos.docx
@@ -296,7 +296,6 @@
           <w:docPartUnique/>
         </w:docPartObj>
       </w:sdtPr>
-      <w:sdtEndPr/>
       <w:sdtContent>
         <w:p>
           <w:pPr>
@@ -955,56 +954,193 @@
       <w:r>
         <w:rPr>
           <w:b/>
+          <w:sz w:val="28"/>
+          <w:szCs w:val="28"/>
         </w:rPr>
-        <w:t>Objetivo</w:t>
-      </w:r>
+        <w:t>Objetivo:</w:t>
+      </w:r>
+      <w:r>
+        <w:t xml:space="preserve"> Desenvolvimento de um software para jogo RPG de combate, com suporte a multijogadores.</w:t>
+      </w:r>
+    </w:p>
+    <w:p>
+      <w:pPr>
+        <w:rPr>
+          <w:sz w:val="28"/>
+          <w:szCs w:val="28"/>
+        </w:rPr>
+      </w:pPr>
       <w:r>
         <w:rPr>
           <w:b/>
-        </w:rPr>
-        <w:t>:</w:t>
-      </w:r>
-      <w:r>
-        <w:t xml:space="preserve"> Desenvolvimento de um software para jogo RPG de combate, com suporte a multijogadores.</w:t>
-      </w:r>
-    </w:p>
-    <w:p>
-      <w:r>
-        <w:rPr>
-          <w:b/>
+          <w:sz w:val="28"/>
+          <w:szCs w:val="28"/>
         </w:rPr>
         <w:t xml:space="preserve">O Jogo: </w:t>
       </w:r>
-      <w:r>
-        <w:t xml:space="preserve">Para o inicio do jogo cada jogador deverá escolher dois personagens entre as classes já predefinidas, cada um desses personagens tem </w:t>
-      </w:r>
-      <w:r>
-        <w:t>especialidades</w:t>
-      </w:r>
-      <w:r>
-        <w:t xml:space="preserve"> diferentes já estabelecidas</w:t>
-      </w:r>
-      <w:r>
-        <w:t xml:space="preserve"> inicialmente (Guerreiro, mago e Caçador)</w:t>
-      </w:r>
-      <w:r>
-        <w:t>.</w:t>
-      </w:r>
-      <w:r>
-        <w:br/>
-      </w:r>
+    </w:p>
+    <w:p>
       <w:r>
         <w:tab/>
-        <w:t xml:space="preserve">Em jogo </w:t>
-      </w:r>
-      <w:r>
-        <w:t>os personagens serão posicionados em lados opostos da arena</w:t>
+      </w:r>
+      <w:r>
+        <w:t>O jogo funciona com dois jogadores, cada qual poderá escolher até dois personagens entre as classes pré-definidas, essas classes possuem valores próprios de força, alcance do ataque, agilidade e vida, além de habilidades únicas especiais da classe, chamadas de especialidade.</w:t>
+      </w:r>
+      <w:r>
+        <w:t xml:space="preserve"> Essas habilidades especiais possuem custos distintos, como mana, atributo apenas da classe de </w:t>
+      </w:r>
+      <w:r>
+        <w:lastRenderedPageBreak/>
+        <w:t xml:space="preserve">mago, numero de armadilhas na mochila, no caso do caçador, ou a sua ação de ataque, no caso do guerreiro. Explicaremos mais a frente </w:t>
+      </w:r>
+      <w:proofErr w:type="gramStart"/>
+      <w:r>
+        <w:t>a</w:t>
+      </w:r>
+      <w:proofErr w:type="gramEnd"/>
+      <w:r>
+        <w:t xml:space="preserve"> definição de cada uma dessas coisas.</w:t>
+      </w:r>
+    </w:p>
+    <w:p>
+      <w:r>
+        <w:tab/>
+        <w:t>Após escolherem seus personagens, os jogadores verão uma arena divida em quadrados (ou quadrantes), com tamanho fixo, os quais podem ser ocupados por personagens (</w:t>
+      </w:r>
+      <w:r>
+        <w:t>Limite de</w:t>
+      </w:r>
+      <w:r>
+        <w:t xml:space="preserve"> um </w:t>
+      </w:r>
+      <w:r>
+        <w:t xml:space="preserve">personagem </w:t>
+      </w:r>
+      <w:r>
+        <w:t>por quadrante).</w:t>
+      </w:r>
+      <w:r>
+        <w:t xml:space="preserve"> O numero de quadrantes de um personagem ao outro é o equivalente a distância que o personagem pode atacar ou se mover.</w:t>
+      </w:r>
+      <w:r>
+        <w:t xml:space="preserve"> </w:t>
+      </w:r>
+      <w:r>
+        <w:t>Nessa tela</w:t>
+      </w:r>
+      <w:r>
+        <w:t xml:space="preserve"> </w:t>
+      </w:r>
+      <w:r>
+        <w:t xml:space="preserve">os personagens </w:t>
+      </w:r>
+      <w:r>
+        <w:t xml:space="preserve">de cada </w:t>
+      </w:r>
+      <w:r>
+        <w:t xml:space="preserve">jogador </w:t>
+      </w:r>
+      <w:r>
+        <w:t>serão posicionados em lados opostos da arena</w:t>
       </w:r>
       <w:r>
         <w:t xml:space="preserve"> que será uma matriz de 20X15</w:t>
       </w:r>
       <w:r>
-        <w:t>, com os personagens de um mesmo time lado a lado. O jogo se passará com turnos sendo que cada personagem terá:</w:t>
+        <w:t>, com os personagens de um mesmo time lado a lado.</w:t>
+      </w:r>
+    </w:p>
+    <w:p>
+      <w:r>
+        <w:tab/>
+        <w:t xml:space="preserve">Os jogadores farão suas ações divididos em turnos, que serão intercalados entre os personagens de cada jogador. Exemplo: O Jogador A tem os personagens </w:t>
+      </w:r>
+      <w:proofErr w:type="gramStart"/>
+      <w:r>
+        <w:t>1</w:t>
+      </w:r>
+      <w:proofErr w:type="gramEnd"/>
+      <w:r>
+        <w:t xml:space="preserve"> e 2, assim como o jogador B tem os personagens 3 e 4, como a ordem dos turnos é intercalada entre os personagens existem duas possibilidades de ordem para o turno, elas são: </w:t>
+      </w:r>
+    </w:p>
+    <w:p>
+      <w:pPr>
+        <w:pStyle w:val="PargrafodaLista"/>
+        <w:numPr>
+          <w:ilvl w:val="0"/>
+          <w:numId w:val="10"/>
+        </w:numPr>
+      </w:pPr>
+      <w:r>
+        <w:t>A.1, B.3, A.2, B.4</w:t>
+      </w:r>
+    </w:p>
+    <w:p>
+      <w:pPr>
+        <w:pStyle w:val="PargrafodaLista"/>
+        <w:numPr>
+          <w:ilvl w:val="0"/>
+          <w:numId w:val="10"/>
+        </w:numPr>
+      </w:pPr>
+      <w:r>
+        <w:t>B.3, A.1, B.4, A.2</w:t>
+      </w:r>
+    </w:p>
+    <w:p>
+      <w:r>
+        <w:t xml:space="preserve">Onde a letra indica o jogador e o numero qual o personagem que ele poderá mover naquele turno. </w:t>
+      </w:r>
+      <w:r>
+        <w:t xml:space="preserve">Caso um personagem saia de jogo teu turno é removido da ordem, </w:t>
+      </w:r>
+      <w:r>
+        <w:t>por exemplo,</w:t>
+      </w:r>
+      <w:r>
+        <w:t xml:space="preserve"> se o</w:t>
+      </w:r>
+      <w:r>
+        <w:t>s</w:t>
+      </w:r>
+      <w:r>
+        <w:t xml:space="preserve"> personage</w:t>
+      </w:r>
+      <w:r>
+        <w:t>ns</w:t>
+      </w:r>
+      <w:r>
+        <w:t xml:space="preserve"> </w:t>
+      </w:r>
+      <w:proofErr w:type="gramStart"/>
+      <w:r>
+        <w:t>1</w:t>
+      </w:r>
+      <w:proofErr w:type="gramEnd"/>
+      <w:r>
+        <w:t xml:space="preserve"> e 4 morrerem a ordem de turno ficaria B.3, A.2, para qualquer dos dois casos acima.</w:t>
+      </w:r>
+    </w:p>
+    <w:p>
+      <w:r>
+        <w:tab/>
+        <w:t>O objetivo de cada jogador é eliminar os personagens do adversário antes que ele elimine os seus</w:t>
+      </w:r>
+      <w:r>
+        <w:t>, um personagem é eliminado quando sua vida desce para zero ou menos</w:t>
+      </w:r>
+      <w:r>
+        <w:t xml:space="preserve">. Para isso ele poderá realizar </w:t>
+      </w:r>
+      <w:r>
+        <w:t>as seguintes</w:t>
+      </w:r>
+      <w:r>
+        <w:t xml:space="preserve"> ações pré-definidas</w:t>
+      </w:r>
+      <w:r>
+        <w:t>:</w:t>
       </w:r>
     </w:p>
     <w:p>
@@ -1016,17 +1152,39 @@
         </w:numPr>
       </w:pPr>
       <w:r>
-        <w:lastRenderedPageBreak/>
-        <w:t>M</w:t>
-      </w:r>
-      <w:r>
-        <w:t>ovimentações iguais ou menores que o atributo de velocidade do personagem</w:t>
-      </w:r>
-      <w:r>
-        <w:t xml:space="preserve"> em quadrados</w:t>
+        <w:t>Ações de m</w:t>
+      </w:r>
+      <w:r>
+        <w:t>ovimentaç</w:t>
+      </w:r>
+      <w:r>
+        <w:t>ão</w:t>
+      </w:r>
+      <w:r>
+        <w:t xml:space="preserve"> iguais ou menores que o atributo de </w:t>
+      </w:r>
+      <w:r>
+        <w:t>agilidade</w:t>
+      </w:r>
+      <w:r>
+        <w:t xml:space="preserve"> do personagem</w:t>
+      </w:r>
+      <w:r>
+        <w:t xml:space="preserve"> naquele turno</w:t>
       </w:r>
       <w:r>
         <w:t>.</w:t>
+      </w:r>
+      <w:r>
+        <w:t xml:space="preserve"> (A agilidade é fixa para cada classe, o personagem pode andar essa distância a cada turno dele, o valor de agilidade é redefinido para </w:t>
+      </w:r>
+      <w:proofErr w:type="gramStart"/>
+      <w:r>
+        <w:t>o base</w:t>
+      </w:r>
+      <w:proofErr w:type="gramEnd"/>
+      <w:r>
+        <w:t xml:space="preserve"> da classe no inicio de cada turno)</w:t>
       </w:r>
     </w:p>
     <w:p>
@@ -1037,13 +1195,17 @@
           <w:numId w:val="2"/>
         </w:numPr>
       </w:pPr>
-      <w:proofErr w:type="gramStart"/>
-      <w:r>
-        <w:t>uma</w:t>
-      </w:r>
-      <w:proofErr w:type="gramEnd"/>
-      <w:r>
-        <w:t xml:space="preserve"> ação seja ela de uso de especialidade ou de ataque.</w:t>
+      <w:r>
+        <w:t>U</w:t>
+      </w:r>
+      <w:r>
+        <w:t xml:space="preserve">ma ação </w:t>
+      </w:r>
+      <w:r>
+        <w:t xml:space="preserve">maior, que pode ser utilizada para </w:t>
+      </w:r>
+      <w:r>
+        <w:t>uso de especialidade ou de ataque.</w:t>
       </w:r>
     </w:p>
     <w:p>
@@ -1054,51 +1216,317 @@
           <w:numId w:val="2"/>
         </w:numPr>
       </w:pPr>
+      <w:r>
+        <w:t>U</w:t>
+      </w:r>
+      <w:r>
+        <w:t>ma ação menor, a</w:t>
+      </w:r>
+      <w:r>
+        <w:t>penas para uso de especialidade</w:t>
+      </w:r>
+      <w:r>
+        <w:t>.</w:t>
+      </w:r>
+    </w:p>
+    <w:p>
+      <w:r>
+        <w:tab/>
+        <w:t>Em seu turno pode-se realizar todas, duas, uma ou nenhuma dessas ações, em qualquer ordem, a escolha do jogador.</w:t>
+      </w:r>
+    </w:p>
+    <w:p>
+      <w:r>
+        <w:t xml:space="preserve">Realizar movimentação </w:t>
+      </w:r>
+      <w:r>
+        <w:t>subtrai</w:t>
+      </w:r>
+      <w:r>
+        <w:t xml:space="preserve"> </w:t>
+      </w:r>
+      <w:r>
+        <w:t>d</w:t>
+      </w:r>
+      <w:r>
+        <w:t>o atributo de movimentação naquele turno</w:t>
+      </w:r>
+      <w:r>
+        <w:t xml:space="preserve"> o numero de quadrantes que o personagem </w:t>
+      </w:r>
       <w:proofErr w:type="gramStart"/>
       <w:r>
-        <w:t>uma</w:t>
+        <w:t>andou,</w:t>
       </w:r>
       <w:proofErr w:type="gramEnd"/>
       <w:r>
-        <w:t xml:space="preserve"> ação menor, apenas para uso de especialidades mais simples.</w:t>
-      </w:r>
-    </w:p>
-    <w:p>
+        <w:t xml:space="preserve"> atacar consome a ação, especialidades tem custo variado, sempre custando a ação menor, porem podendo consumir também mana, </w:t>
+      </w:r>
+      <w:r>
+        <w:t>a ação</w:t>
+      </w:r>
+      <w:r>
+        <w:t xml:space="preserve"> maior,</w:t>
+      </w:r>
+      <w:r>
+        <w:t xml:space="preserve"> ou algum item que o personagem possua.</w:t>
+      </w:r>
+      <w:r>
+        <w:rPr>
+          <w:b/>
+        </w:rPr>
+        <w:br w:type="page"/>
+      </w:r>
+    </w:p>
+    <w:p>
+      <w:pPr>
+        <w:rPr>
+          <w:b/>
+          <w:sz w:val="28"/>
+          <w:szCs w:val="28"/>
+        </w:rPr>
+      </w:pPr>
+      <w:r>
+        <w:rPr>
+          <w:b/>
+          <w:sz w:val="28"/>
+          <w:szCs w:val="28"/>
+        </w:rPr>
+        <w:lastRenderedPageBreak/>
+        <w:t xml:space="preserve">Sobre as </w:t>
+      </w:r>
+      <w:r>
+        <w:rPr>
+          <w:b/>
+          <w:sz w:val="28"/>
+          <w:szCs w:val="28"/>
+        </w:rPr>
+        <w:t>classes</w:t>
+      </w:r>
+      <w:r>
+        <w:rPr>
+          <w:b/>
+          <w:sz w:val="28"/>
+          <w:szCs w:val="28"/>
+        </w:rPr>
+        <w:t>:</w:t>
+      </w:r>
+    </w:p>
+    <w:p>
+      <w:pPr>
+        <w:ind w:left="360"/>
+        <w:rPr>
+          <w:b/>
+        </w:rPr>
+      </w:pPr>
+      <w:r>
+        <w:rPr>
+          <w:b/>
+        </w:rPr>
+        <w:t>Do Mago:</w:t>
+      </w:r>
+      <w:r>
+        <w:rPr>
+          <w:b/>
+        </w:rPr>
+        <w:t xml:space="preserve"> </w:t>
+      </w:r>
+    </w:p>
+    <w:p>
+      <w:pPr>
+        <w:ind w:left="360"/>
+      </w:pPr>
+      <w:r>
+        <w:t xml:space="preserve">Vida: </w:t>
+      </w:r>
+      <w:proofErr w:type="gramStart"/>
+      <w:r>
+        <w:t>6</w:t>
+      </w:r>
+      <w:proofErr w:type="gramEnd"/>
+      <w:r>
+        <w:t>;</w:t>
+      </w:r>
       <w:r>
         <w:tab/>
-        <w:t xml:space="preserve">Em seu turno pode-se realizar todas, duas, uma ou nenhuma dessas ações, em qualquer ordem, a escolha do jogador. Realizar movimentação consome um pouco do atributo de movimentação naquele turno, atacar consome a ação, especialidades tem custo variado, sempre custando </w:t>
+      </w:r>
+      <w:r>
+        <w:tab/>
+        <w:t>Alcance do Ataque: 4;</w:t>
+      </w:r>
+    </w:p>
+    <w:p>
+      <w:pPr>
+        <w:ind w:left="360"/>
+      </w:pPr>
+      <w:r>
+        <w:t xml:space="preserve">Agilidade: </w:t>
       </w:r>
       <w:proofErr w:type="gramStart"/>
       <w:r>
-        <w:t>a</w:t>
+        <w:t>2</w:t>
       </w:r>
       <w:proofErr w:type="gramEnd"/>
       <w:r>
-        <w:t xml:space="preserve"> ação menor, porem podendo consumir também mana, </w:t>
-      </w:r>
-      <w:r>
-        <w:t>a ação inteira, ou algum item que o personagem possua.</w:t>
-      </w:r>
-      <w:bookmarkStart w:id="2" w:name="_GoBack"/>
-      <w:bookmarkEnd w:id="2"/>
-    </w:p>
-    <w:p>
-      <w:pPr>
-        <w:ind w:firstLine="360"/>
-      </w:pPr>
+        <w:t>;</w:t>
+      </w:r>
       <w:r>
         <w:tab/>
-      </w:r>
-      <w:r>
-        <w:t xml:space="preserve">Os turnos do jogo se darão de forma alternada entre os personagens e jogadores, exemplo: Começa jogando o jogador </w:t>
+        <w:t>Dano do Ataque: 1</w:t>
+      </w:r>
+    </w:p>
+    <w:p>
+      <w:pPr>
+        <w:ind w:left="360"/>
+      </w:pPr>
+      <w:r>
+        <w:t>O mago possui três especialidades distintas, sendo elas:</w:t>
+      </w:r>
+    </w:p>
+    <w:p>
+      <w:pPr>
+        <w:ind w:left="708"/>
+      </w:pPr>
+      <w:r>
+        <w:t>Explosão</w:t>
+      </w:r>
+    </w:p>
+    <w:p>
+      <w:pPr>
+        <w:ind w:left="708"/>
+      </w:pPr>
+      <w:r>
+        <w:t xml:space="preserve">Custo: Ação Maior, </w:t>
       </w:r>
       <w:proofErr w:type="gramStart"/>
       <w:r>
+        <w:t>3</w:t>
+      </w:r>
+      <w:proofErr w:type="gramEnd"/>
+      <w:r>
+        <w:t xml:space="preserve"> de mana.</w:t>
+      </w:r>
+    </w:p>
+    <w:p>
+      <w:pPr>
+        <w:ind w:left="708"/>
+      </w:pPr>
+      <w:r>
+        <w:t xml:space="preserve">Efeito: Causa </w:t>
+      </w:r>
+      <w:proofErr w:type="gramStart"/>
+      <w:r>
+        <w:t>3</w:t>
+      </w:r>
+      <w:proofErr w:type="gramEnd"/>
+      <w:r>
+        <w:t xml:space="preserve"> de dano </w:t>
+      </w:r>
+      <w:r>
+        <w:t xml:space="preserve">a quem estiver no quadrante selecionado </w:t>
+      </w:r>
+      <w:r>
+        <w:t>e destrói qualquer objeto na área em que foi utilizado.</w:t>
+      </w:r>
+      <w:r>
+        <w:t xml:space="preserve"> (se houver uma armadilha ela será </w:t>
+      </w:r>
+      <w:r>
+        <w:t>destruída</w:t>
+      </w:r>
+      <w:r>
+        <w:t>)</w:t>
+      </w:r>
+    </w:p>
+    <w:p>
+      <w:pPr>
+        <w:ind w:left="708"/>
+      </w:pPr>
+    </w:p>
+    <w:p>
+      <w:pPr>
+        <w:ind w:left="708"/>
+      </w:pPr>
+      <w:r>
+        <w:t>Congelar</w:t>
+      </w:r>
+    </w:p>
+    <w:p>
+      <w:pPr>
+        <w:ind w:left="708"/>
+      </w:pPr>
+      <w:r>
+        <w:t xml:space="preserve">Custo: Ação menor, </w:t>
+      </w:r>
+      <w:proofErr w:type="gramStart"/>
+      <w:r>
         <w:t>1</w:t>
       </w:r>
       <w:proofErr w:type="gramEnd"/>
       <w:r>
-        <w:t xml:space="preserve"> com seu personagem 1, depois o jogador 2 com seu personagem 1, volta para o jogador 1 dessa vez com o personagem 2 e termina o ciclo com o jogador 2 personagem  2</w:t>
+        <w:t xml:space="preserve"> mana.</w:t>
+      </w:r>
+    </w:p>
+    <w:p>
+      <w:pPr>
+        <w:ind w:left="708"/>
+      </w:pPr>
+      <w:r>
+        <w:t xml:space="preserve">Efeito: Impede a movimentação de um personagem </w:t>
+      </w:r>
+      <w:r>
+        <w:t>por uma rodada.</w:t>
+      </w:r>
+    </w:p>
+    <w:p>
+      <w:pPr>
+        <w:ind w:left="708"/>
+      </w:pPr>
+    </w:p>
+    <w:p>
+      <w:pPr>
+        <w:ind w:left="708"/>
+      </w:pPr>
+      <w:r>
+        <w:t>Curar</w:t>
+      </w:r>
+    </w:p>
+    <w:p>
+      <w:pPr>
+        <w:ind w:left="708"/>
+      </w:pPr>
+      <w:r>
+        <w:t>Custo: Ação Menor</w:t>
+      </w:r>
+      <w:r>
+        <w:t xml:space="preserve">, </w:t>
+      </w:r>
+      <w:proofErr w:type="gramStart"/>
+      <w:r>
+        <w:t>1</w:t>
+      </w:r>
+      <w:proofErr w:type="gramEnd"/>
+      <w:r>
+        <w:t xml:space="preserve"> de mana.</w:t>
+      </w:r>
+    </w:p>
+    <w:p>
+      <w:pPr>
+        <w:ind w:left="708"/>
+      </w:pPr>
+      <w:r>
+        <w:t xml:space="preserve">Efeito: Aumenta em </w:t>
+      </w:r>
+      <w:proofErr w:type="gramStart"/>
+      <w:r>
+        <w:t>2</w:t>
+      </w:r>
+      <w:proofErr w:type="gramEnd"/>
+      <w:r>
+        <w:t xml:space="preserve"> a vida do alvo aliado, sem ultrapassar o limite da classe do alvo</w:t>
+      </w:r>
+      <w:r>
+        <w:t>, não pode ser utilizado em personagens do time inimigo</w:t>
       </w:r>
       <w:r>
         <w:t>.</w:t>
@@ -1106,18 +1534,301 @@
     </w:p>
     <w:p>
       <w:pPr>
-        <w:ind w:firstLine="360"/>
-      </w:pPr>
-      <w:r>
-        <w:t xml:space="preserve">O objetivo final do jogo é matar todos os personagens do seu adversário, quando essa condição for alcançada o jogo encerra e o jogador com personagens </w:t>
+        <w:ind w:left="708"/>
+      </w:pPr>
+    </w:p>
+    <w:p>
+      <w:pPr>
+        <w:ind w:left="360"/>
+        <w:rPr>
+          <w:b/>
+        </w:rPr>
+      </w:pPr>
+      <w:r>
+        <w:rPr>
+          <w:b/>
+        </w:rPr>
+        <w:t>Do Caçador:</w:t>
+      </w:r>
+      <w:r>
+        <w:rPr>
+          <w:b/>
+        </w:rPr>
+        <w:t xml:space="preserve"> </w:t>
+      </w:r>
+    </w:p>
+    <w:p>
+      <w:pPr>
+        <w:ind w:left="360"/>
+      </w:pPr>
+      <w:r>
+        <w:t xml:space="preserve">Vida: </w:t>
       </w:r>
       <w:proofErr w:type="gramStart"/>
       <w:r>
-        <w:t>vivos ganha</w:t>
+        <w:t>8</w:t>
       </w:r>
       <w:proofErr w:type="gramEnd"/>
       <w:r>
-        <w:t>.</w:t>
+        <w:t>;</w:t>
+      </w:r>
+      <w:r>
+        <w:tab/>
+      </w:r>
+      <w:r>
+        <w:tab/>
+        <w:t>Alcance do Ataque: 3/1;</w:t>
+      </w:r>
+    </w:p>
+    <w:p>
+      <w:pPr>
+        <w:ind w:left="360"/>
+      </w:pPr>
+      <w:r>
+        <w:t xml:space="preserve">Agilidade: </w:t>
+      </w:r>
+      <w:proofErr w:type="gramStart"/>
+      <w:r>
+        <w:t>3</w:t>
+      </w:r>
+      <w:proofErr w:type="gramEnd"/>
+      <w:r>
+        <w:t>;</w:t>
+      </w:r>
+      <w:r>
+        <w:tab/>
+        <w:t>Dano do Ataque: 1/2</w:t>
+      </w:r>
+    </w:p>
+    <w:p>
+      <w:pPr>
+        <w:ind w:left="360"/>
+      </w:pPr>
+    </w:p>
+    <w:p>
+      <w:pPr>
+        <w:ind w:left="360"/>
+      </w:pPr>
+      <w:r>
+        <w:t xml:space="preserve"> O caçador possui duas habilidades, são elas:</w:t>
+      </w:r>
+    </w:p>
+    <w:p>
+      <w:pPr>
+        <w:ind w:left="708"/>
+      </w:pPr>
+      <w:r>
+        <w:t>Armadilhas</w:t>
+      </w:r>
+    </w:p>
+    <w:p>
+      <w:pPr>
+        <w:ind w:left="708"/>
+      </w:pPr>
+      <w:r>
+        <w:t xml:space="preserve">Disponibilidade: O Caçador começa com </w:t>
+      </w:r>
+      <w:proofErr w:type="gramStart"/>
+      <w:r>
+        <w:t>3</w:t>
+      </w:r>
+      <w:proofErr w:type="gramEnd"/>
+      <w:r>
+        <w:t xml:space="preserve"> armadilhas na mochila.</w:t>
+      </w:r>
+    </w:p>
+    <w:p>
+      <w:pPr>
+        <w:ind w:left="720"/>
+      </w:pPr>
+      <w:r>
+        <w:t>Custo: Ação menor e uma armadilha.</w:t>
+      </w:r>
+    </w:p>
+    <w:p>
+      <w:pPr>
+        <w:ind w:left="720"/>
+      </w:pPr>
+      <w:r>
+        <w:lastRenderedPageBreak/>
+        <w:t>Efeito: Posiciona uma armadilha</w:t>
+      </w:r>
+      <w:r>
+        <w:t xml:space="preserve"> no mapa, ela é</w:t>
+      </w:r>
+      <w:r>
+        <w:t xml:space="preserve"> invisível para o outro time, caso um inimigo pise nessa armadilha ele receberá </w:t>
+      </w:r>
+      <w:proofErr w:type="gramStart"/>
+      <w:r>
+        <w:t>2</w:t>
+      </w:r>
+      <w:proofErr w:type="gramEnd"/>
+      <w:r>
+        <w:t xml:space="preserve"> de dano e destruirá a armadilha.</w:t>
+      </w:r>
+    </w:p>
+    <w:p>
+      <w:pPr>
+        <w:ind w:left="720"/>
+      </w:pPr>
+      <w:r>
+        <w:t>Adaptável</w:t>
+      </w:r>
+    </w:p>
+    <w:p>
+      <w:pPr>
+        <w:ind w:left="720"/>
+      </w:pPr>
+      <w:r>
+        <w:t>Custo: Ação menor</w:t>
+      </w:r>
+    </w:p>
+    <w:p>
+      <w:pPr>
+        <w:ind w:left="720"/>
+      </w:pPr>
+      <w:r>
+        <w:t xml:space="preserve">Efeito: Substitui sua arma por outra, caso esteja com arma de ataque a distancia troca para adaga com alcance igual a </w:t>
+      </w:r>
+      <w:proofErr w:type="gramStart"/>
+      <w:r>
+        <w:t>1</w:t>
+      </w:r>
+      <w:proofErr w:type="gramEnd"/>
+      <w:r>
+        <w:t xml:space="preserve"> e dano igual a </w:t>
+      </w:r>
+      <w:r>
+        <w:t>2</w:t>
+      </w:r>
+      <w:r>
+        <w:t>, se estiver com a adaga equipa o arco, com alcance igual a 3 e dano igual a 1</w:t>
+      </w:r>
+    </w:p>
+    <w:p>
+      <w:pPr>
+        <w:ind w:left="720"/>
+      </w:pPr>
+    </w:p>
+    <w:p>
+      <w:pPr>
+        <w:ind w:left="720"/>
+      </w:pPr>
+      <w:r>
+        <w:rPr>
+          <w:b/>
+        </w:rPr>
+        <w:t xml:space="preserve">Do Guerreiro: </w:t>
+      </w:r>
+    </w:p>
+    <w:p>
+      <w:pPr>
+        <w:ind w:left="720"/>
+      </w:pPr>
+      <w:r>
+        <w:t xml:space="preserve">Vida: </w:t>
+      </w:r>
+      <w:r>
+        <w:t>10</w:t>
+      </w:r>
+      <w:r>
+        <w:t>;</w:t>
+      </w:r>
+      <w:r>
+        <w:tab/>
+      </w:r>
+      <w:r>
+        <w:tab/>
+        <w:t xml:space="preserve">Alcance do Ataque: </w:t>
+      </w:r>
+      <w:proofErr w:type="gramStart"/>
+      <w:r>
+        <w:t>1</w:t>
+      </w:r>
+      <w:proofErr w:type="gramEnd"/>
+      <w:r>
+        <w:t>;</w:t>
+      </w:r>
+    </w:p>
+    <w:p>
+      <w:pPr>
+        <w:ind w:left="720"/>
+      </w:pPr>
+      <w:r>
+        <w:t xml:space="preserve">Agilidade: </w:t>
+      </w:r>
+      <w:proofErr w:type="gramStart"/>
+      <w:r>
+        <w:t>3</w:t>
+      </w:r>
+      <w:proofErr w:type="gramEnd"/>
+      <w:r>
+        <w:t>;</w:t>
+      </w:r>
+      <w:r>
+        <w:tab/>
+      </w:r>
+      <w:r>
+        <w:tab/>
+      </w:r>
+      <w:r>
+        <w:t xml:space="preserve">Dano do Ataque: </w:t>
+      </w:r>
+      <w:r>
+        <w:t>3</w:t>
+      </w:r>
+    </w:p>
+    <w:p>
+      <w:pPr>
+        <w:ind w:left="720"/>
+      </w:pPr>
+      <w:r>
+        <w:t>Ele possui apenas a seguinte especialidade:</w:t>
+      </w:r>
+    </w:p>
+    <w:p>
+      <w:pPr>
+        <w:ind w:left="720"/>
+      </w:pPr>
+      <w:r>
+        <w:t>Atletismo</w:t>
+      </w:r>
+    </w:p>
+    <w:p>
+      <w:pPr>
+        <w:ind w:left="720"/>
+      </w:pPr>
+      <w:r>
+        <w:t>Custo: Ação Maior e Ação Menor</w:t>
+      </w:r>
+    </w:p>
+    <w:p>
+      <w:pPr>
+        <w:ind w:left="720"/>
+      </w:pPr>
+      <w:r>
+        <w:t>Efeito: Em troca de sua possibilidade de ataque, ele pode se locomover uma casa a mais naquele turno.</w:t>
+      </w:r>
+    </w:p>
+    <w:p>
+      <w:pPr>
+        <w:ind w:left="708"/>
+      </w:pPr>
+    </w:p>
+    <w:p>
+      <w:pPr>
+        <w:rPr>
+          <w:rFonts w:ascii="Rockwell" w:eastAsiaTheme="majorEastAsia" w:hAnsi="Rockwell" w:cstheme="majorBidi"/>
+          <w:b/>
+          <w:bCs/>
+          <w:sz w:val="32"/>
+          <w:szCs w:val="32"/>
+        </w:rPr>
+      </w:pPr>
+      <w:bookmarkStart w:id="2" w:name="_Toc510602898"/>
+      <w:r>
+        <w:br w:type="page"/>
       </w:r>
     </w:p>
     <w:p>
@@ -1128,11 +1839,11 @@
           <w:numId w:val="4"/>
         </w:numPr>
       </w:pPr>
-      <w:bookmarkStart w:id="3" w:name="_Toc510602898"/>
-      <w:r>
+      <w:r>
+        <w:lastRenderedPageBreak/>
         <w:t>Visão Geral</w:t>
       </w:r>
-      <w:bookmarkEnd w:id="3"/>
+      <w:bookmarkEnd w:id="2"/>
     </w:p>
     <w:p>
       <w:r>
@@ -1220,7 +1931,15 @@
         </w:numPr>
       </w:pPr>
       <w:r>
-        <w:t xml:space="preserve">Possuir suporte para aplicações distribuídas produzida com </w:t>
+        <w:t xml:space="preserve">Possuir suporte para aplicações </w:t>
+      </w:r>
+      <w:proofErr w:type="gramStart"/>
+      <w:r>
+        <w:t>distribuídas produzida</w:t>
+      </w:r>
+      <w:proofErr w:type="gramEnd"/>
+      <w:r>
+        <w:t xml:space="preserve"> com </w:t>
       </w:r>
       <w:proofErr w:type="gramStart"/>
       <w:r>
@@ -1239,11 +1958,11 @@
           <w:numId w:val="4"/>
         </w:numPr>
       </w:pPr>
-      <w:bookmarkStart w:id="4" w:name="_Toc510602899"/>
+      <w:bookmarkStart w:id="3" w:name="_Toc510602899"/>
       <w:r>
         <w:t>Requisitos de Software</w:t>
       </w:r>
-      <w:bookmarkEnd w:id="4"/>
+      <w:bookmarkEnd w:id="3"/>
     </w:p>
     <w:p>
       <w:pPr>
@@ -1253,14 +1972,14 @@
           <w:numId w:val="2"/>
         </w:numPr>
       </w:pPr>
-      <w:bookmarkStart w:id="5" w:name="_Toc510602900"/>
+      <w:bookmarkStart w:id="4" w:name="_Toc510602900"/>
       <w:r>
         <w:t>Requisitos Funcionais</w:t>
       </w:r>
       <w:r>
         <w:t>:</w:t>
       </w:r>
-      <w:bookmarkEnd w:id="5"/>
+      <w:bookmarkEnd w:id="4"/>
     </w:p>
     <w:p>
       <w:pPr>
@@ -1287,15 +2006,21 @@
         <w:t xml:space="preserve">Conectar: </w:t>
       </w:r>
       <w:r>
-        <w:t xml:space="preserve">O programa deve apresentar a opção “Conectar” para se conectar a um servidor de jogo </w:t>
+        <w:t xml:space="preserve">O programa deve apresentar a opção </w:t>
+      </w:r>
+      <w:r>
+        <w:t xml:space="preserve">de </w:t>
       </w:r>
       <w:proofErr w:type="gramStart"/>
       <w:r>
-        <w:t>NetGamesNRT</w:t>
+        <w:t>menu</w:t>
       </w:r>
       <w:proofErr w:type="gramEnd"/>
       <w:r>
-        <w:t>.</w:t>
+        <w:t xml:space="preserve"> </w:t>
+      </w:r>
+      <w:r>
+        <w:t>“Conectar” para se conectar a um servidor de jogo NetGamesNRT.</w:t>
       </w:r>
     </w:p>
     <w:p>
@@ -1311,7 +2036,6 @@
           <w:b/>
           <w:bCs/>
         </w:rPr>
-        <w:lastRenderedPageBreak/>
         <w:t xml:space="preserve">Desconectar: </w:t>
       </w:r>
       <w:r>
@@ -1390,16 +2114,17 @@
         <w:t xml:space="preserve"> </w:t>
       </w:r>
       <w:r>
-        <w:t xml:space="preserve">Leva o jogador para a tela de seleção de personagens, também inicia </w:t>
-      </w:r>
-      <w:r>
-        <w:t>o tabuleiro, estabelece</w:t>
-      </w:r>
-      <w:r>
-        <w:t xml:space="preserve"> a ord</w:t>
-      </w:r>
-      <w:r>
-        <w:t>em entre os jogadores</w:t>
+        <w:t xml:space="preserve">Quando algum jogador solicitar para começar partida, o adversário será escolhido pela </w:t>
+      </w:r>
+      <w:proofErr w:type="spellStart"/>
+      <w:proofErr w:type="gramStart"/>
+      <w:r>
+        <w:t>NetGames</w:t>
+      </w:r>
+      <w:proofErr w:type="spellEnd"/>
+      <w:proofErr w:type="gramEnd"/>
+      <w:r>
+        <w:t xml:space="preserve"> e enviará a solicitação de inicio para o jogador, começando a partida na maquina dele</w:t>
       </w:r>
       <w:r>
         <w:t>.</w:t>
@@ -1467,6 +2192,9 @@
       <w:r>
         <w:t>dentro da distância possível do seu personagem, isso gastará a distância possível de alcançar naquele turno.</w:t>
       </w:r>
+      <w:r>
+        <w:t xml:space="preserve"> Todos os quadrados, entre o atual e o destino serão “pisados” pelo personagem se movimentando, o que ativará itens colocados naquela posição do mapa (armadilha).</w:t>
+      </w:r>
     </w:p>
     <w:p>
       <w:pPr>
@@ -1483,7 +2211,19 @@
         <w:t xml:space="preserve">Atacar: </w:t>
       </w:r>
       <w:r>
-        <w:t>Cada personagem pode atacar uma vez em seu turno. Basta pressionar o botão atacar e selecionar um personagem inimigo dentro do alcance de seu ataque básico, isso gastará sua ação daquele turno</w:t>
+        <w:t xml:space="preserve">Cada personagem pode atacar uma vez em seu turno. Basta pressionar o botão atacar e selecionar um personagem inimigo dentro do alcance de seu ataque básico, isso gastará sua </w:t>
+      </w:r>
+      <w:r>
+        <w:t>A</w:t>
+      </w:r>
+      <w:r>
+        <w:t xml:space="preserve">ção </w:t>
+      </w:r>
+      <w:r>
+        <w:t xml:space="preserve">Maior </w:t>
+      </w:r>
+      <w:r>
+        <w:t>daquele turno</w:t>
       </w:r>
       <w:r>
         <w:t xml:space="preserve"> e causará dano igual ao atributo de dano básico do personagem</w:t>
@@ -1504,6 +2244,7 @@
         <w:rPr>
           <w:b/>
         </w:rPr>
+        <w:lastRenderedPageBreak/>
         <w:t>Especialidade:</w:t>
       </w:r>
       <w:r>
@@ -1625,15 +2366,13 @@
         <w:t>Enviar Jogada:</w:t>
       </w:r>
       <w:r>
-        <w:t xml:space="preserve"> Quando um jogador terminar seus movimentos e apertar o botão encerrar turno, ou quando o mesmo desistir do jogo</w:t>
-      </w:r>
-      <w:proofErr w:type="gramStart"/>
-      <w:r>
-        <w:t>, deve-se</w:t>
-      </w:r>
-      <w:proofErr w:type="gramEnd"/>
-      <w:r>
-        <w:t xml:space="preserve"> enviar a jogada e passar a vez ao outro jogador.</w:t>
+        <w:t xml:space="preserve"> Quando um jogador terminar seus movimentos e apertar o botão encerrar turno, ou q</w:t>
+      </w:r>
+      <w:r>
+        <w:t xml:space="preserve">uando o mesmo desistir do jogo </w:t>
+      </w:r>
+      <w:r>
+        <w:t>deve-se enviar a jogada e passar a vez ao outro jogador.</w:t>
       </w:r>
     </w:p>
     <w:p>
@@ -1662,12 +2401,11 @@
           <w:numId w:val="2"/>
         </w:numPr>
       </w:pPr>
-      <w:bookmarkStart w:id="6" w:name="_Toc510602901"/>
-      <w:r>
-        <w:lastRenderedPageBreak/>
+      <w:bookmarkStart w:id="5" w:name="_Toc510602901"/>
+      <w:r>
         <w:t>Requisitos não Funcionais:</w:t>
       </w:r>
-      <w:bookmarkEnd w:id="6"/>
+      <w:bookmarkEnd w:id="5"/>
     </w:p>
     <w:p>
       <w:pPr>
@@ -1745,7 +2483,7 @@
           <w:numId w:val="6"/>
         </w:numPr>
       </w:pPr>
-      <w:bookmarkStart w:id="7" w:name="_Toc510602902"/>
+      <w:bookmarkStart w:id="6" w:name="_Toc510602902"/>
       <w:r>
         <w:lastRenderedPageBreak/>
         <w:t>Esboço da Interface</w:t>
@@ -1753,9 +2491,15 @@
       <w:r>
         <w:t xml:space="preserve"> gráfica</w:t>
       </w:r>
-      <w:bookmarkEnd w:id="7"/>
-    </w:p>
-    <w:p>
+      <w:bookmarkEnd w:id="6"/>
+    </w:p>
+    <w:p>
+      <w:pPr>
+        <w:rPr>
+          <w:u w:val="single"/>
+        </w:rPr>
+      </w:pPr>
+      <w:bookmarkStart w:id="7" w:name="_GoBack"/>
       <w:r>
         <w:pict>
           <v:shapetype id="_x0000_t75" coordsize="21600,21600" o:spt="75" o:preferrelative="t" path="m@4@5l@4@11@9@11@9@5xe" filled="f" stroked="f">
@@ -1777,11 +2521,12 @@
             <v:path o:extrusionok="f" gradientshapeok="t" o:connecttype="rect"/>
             <o:lock v:ext="edit" aspectratio="t"/>
           </v:shapetype>
-          <v:shape id="_x0000_i1025" type="#_x0000_t75" style="width:425.25pt;height:215.25pt">
+          <v:shape id="_x0000_i1025" type="#_x0000_t75" style="width:425.2pt;height:215.3pt">
             <v:imagedata r:id="rId7" o:title="Esboço interface gráfica in game - V1"/>
           </v:shape>
         </w:pict>
       </w:r>
+      <w:bookmarkEnd w:id="7"/>
     </w:p>
     <w:sectPr>
       <w:pgSz w:w="11906" w:h="16838"/>
@@ -2683,6 +3428,119 @@
     </w:lvl>
   </w:abstractNum>
   <w:abstractNum w:abstractNumId="8">
+    <w:nsid w:val="70455841"/>
+    <w:multiLevelType w:val="hybridMultilevel"/>
+    <w:tmpl w:val="EE8E74AE"/>
+    <w:lvl w:ilvl="0" w:tplc="04090001">
+      <w:start w:val="1"/>
+      <w:numFmt w:val="bullet"/>
+      <w:lvlText w:val=""/>
+      <w:lvlJc w:val="left"/>
+      <w:pPr>
+        <w:ind w:left="780" w:hanging="360"/>
+      </w:pPr>
+      <w:rPr>
+        <w:rFonts w:ascii="Symbol" w:hAnsi="Symbol" w:hint="default"/>
+      </w:rPr>
+    </w:lvl>
+    <w:lvl w:ilvl="1" w:tplc="04090003" w:tentative="1">
+      <w:start w:val="1"/>
+      <w:numFmt w:val="bullet"/>
+      <w:lvlText w:val="o"/>
+      <w:lvlJc w:val="left"/>
+      <w:pPr>
+        <w:ind w:left="1500" w:hanging="360"/>
+      </w:pPr>
+      <w:rPr>
+        <w:rFonts w:ascii="Courier New" w:hAnsi="Courier New" w:cs="Courier New" w:hint="default"/>
+      </w:rPr>
+    </w:lvl>
+    <w:lvl w:ilvl="2" w:tplc="04090005" w:tentative="1">
+      <w:start w:val="1"/>
+      <w:numFmt w:val="bullet"/>
+      <w:lvlText w:val=""/>
+      <w:lvlJc w:val="left"/>
+      <w:pPr>
+        <w:ind w:left="2220" w:hanging="360"/>
+      </w:pPr>
+      <w:rPr>
+        <w:rFonts w:ascii="Wingdings" w:hAnsi="Wingdings" w:hint="default"/>
+      </w:rPr>
+    </w:lvl>
+    <w:lvl w:ilvl="3" w:tplc="04090001" w:tentative="1">
+      <w:start w:val="1"/>
+      <w:numFmt w:val="bullet"/>
+      <w:lvlText w:val=""/>
+      <w:lvlJc w:val="left"/>
+      <w:pPr>
+        <w:ind w:left="2940" w:hanging="360"/>
+      </w:pPr>
+      <w:rPr>
+        <w:rFonts w:ascii="Symbol" w:hAnsi="Symbol" w:hint="default"/>
+      </w:rPr>
+    </w:lvl>
+    <w:lvl w:ilvl="4" w:tplc="04090003" w:tentative="1">
+      <w:start w:val="1"/>
+      <w:numFmt w:val="bullet"/>
+      <w:lvlText w:val="o"/>
+      <w:lvlJc w:val="left"/>
+      <w:pPr>
+        <w:ind w:left="3660" w:hanging="360"/>
+      </w:pPr>
+      <w:rPr>
+        <w:rFonts w:ascii="Courier New" w:hAnsi="Courier New" w:cs="Courier New" w:hint="default"/>
+      </w:rPr>
+    </w:lvl>
+    <w:lvl w:ilvl="5" w:tplc="04090005" w:tentative="1">
+      <w:start w:val="1"/>
+      <w:numFmt w:val="bullet"/>
+      <w:lvlText w:val=""/>
+      <w:lvlJc w:val="left"/>
+      <w:pPr>
+        <w:ind w:left="4380" w:hanging="360"/>
+      </w:pPr>
+      <w:rPr>
+        <w:rFonts w:ascii="Wingdings" w:hAnsi="Wingdings" w:hint="default"/>
+      </w:rPr>
+    </w:lvl>
+    <w:lvl w:ilvl="6" w:tplc="04090001" w:tentative="1">
+      <w:start w:val="1"/>
+      <w:numFmt w:val="bullet"/>
+      <w:lvlText w:val=""/>
+      <w:lvlJc w:val="left"/>
+      <w:pPr>
+        <w:ind w:left="5100" w:hanging="360"/>
+      </w:pPr>
+      <w:rPr>
+        <w:rFonts w:ascii="Symbol" w:hAnsi="Symbol" w:hint="default"/>
+      </w:rPr>
+    </w:lvl>
+    <w:lvl w:ilvl="7" w:tplc="04090003" w:tentative="1">
+      <w:start w:val="1"/>
+      <w:numFmt w:val="bullet"/>
+      <w:lvlText w:val="o"/>
+      <w:lvlJc w:val="left"/>
+      <w:pPr>
+        <w:ind w:left="5820" w:hanging="360"/>
+      </w:pPr>
+      <w:rPr>
+        <w:rFonts w:ascii="Courier New" w:hAnsi="Courier New" w:cs="Courier New" w:hint="default"/>
+      </w:rPr>
+    </w:lvl>
+    <w:lvl w:ilvl="8" w:tplc="04090005" w:tentative="1">
+      <w:start w:val="1"/>
+      <w:numFmt w:val="bullet"/>
+      <w:lvlText w:val=""/>
+      <w:lvlJc w:val="left"/>
+      <w:pPr>
+        <w:ind w:left="6540" w:hanging="360"/>
+      </w:pPr>
+      <w:rPr>
+        <w:rFonts w:ascii="Wingdings" w:hAnsi="Wingdings" w:hint="default"/>
+      </w:rPr>
+    </w:lvl>
+  </w:abstractNum>
+  <w:abstractNum w:abstractNumId="9">
     <w:nsid w:val="76BA1ED9"/>
     <w:multiLevelType w:val="multilevel"/>
     <w:tmpl w:val="82A2EB50"/>
@@ -2816,7 +3674,7 @@
     <w:abstractNumId w:val="0"/>
   </w:num>
   <w:num w:numId="5">
-    <w:abstractNumId w:val="8"/>
+    <w:abstractNumId w:val="9"/>
   </w:num>
   <w:num w:numId="6">
     <w:abstractNumId w:val="2"/>
@@ -2829,6 +3687,9 @@
   </w:num>
   <w:num w:numId="9">
     <w:abstractNumId w:val="6"/>
+  </w:num>
+  <w:num w:numId="10">
+    <w:abstractNumId w:val="8"/>
   </w:num>
 </w:numbering>
 </file>
@@ -3971,7 +4832,7 @@
 </file>
 
 <file path=customXml/itemProps1.xml><?xml version="1.0" encoding="utf-8"?>
-<ds:datastoreItem xmlns:ds="http://schemas.openxmlformats.org/officeDocument/2006/customXml" ds:itemID="{EBE979CE-0596-4294-BC23-8E10F75C4E52}">
+<ds:datastoreItem xmlns:ds="http://schemas.openxmlformats.org/officeDocument/2006/customXml" ds:itemID="{1E1EEE3B-90F9-4163-9E34-98FB18EF8C26}">
   <ds:schemaRefs>
     <ds:schemaRef ds:uri="http://schemas.openxmlformats.org/officeDocument/2006/bibliography"/>
   </ds:schemaRefs>

</xml_diff>